<commit_message>
item 3 of effective c++
</commit_message>
<xml_diff>
--- a/Chapter1_EffectiveCpp.docx
+++ b/Chapter1_EffectiveCpp.docx
@@ -2649,15 +2649,27 @@
         </w:rPr>
         <w:t xml:space="preserve"> </w:t>
       </w:r>
-      <w:proofErr w:type="spellStart"/>
-      <w:r>
-        <w:rPr>
-          <w:rFonts w:cstheme="minorHAnsi" w:hint="eastAsia"/>
-          <w:lang w:eastAsia="ko-KR"/>
-        </w:rPr>
-        <w:t>할때는</w:t>
-      </w:r>
-      <w:proofErr w:type="spellEnd"/>
+      <w:r>
+        <w:rPr>
+          <w:rFonts w:cstheme="minorHAnsi" w:hint="eastAsia"/>
+          <w:lang w:eastAsia="ko-KR"/>
+        </w:rPr>
+        <w:t>할</w:t>
+      </w:r>
+      <w:r>
+        <w:rPr>
+          <w:rFonts w:cstheme="minorHAnsi" w:hint="eastAsia"/>
+          <w:lang w:eastAsia="ko-KR"/>
+        </w:rPr>
+        <w:t xml:space="preserve"> </w:t>
+      </w:r>
+      <w:r>
+        <w:rPr>
+          <w:rFonts w:cstheme="minorHAnsi" w:hint="eastAsia"/>
+          <w:lang w:eastAsia="ko-KR"/>
+        </w:rPr>
+        <w:t>때는</w:t>
+      </w:r>
       <w:r>
         <w:rPr>
           <w:rFonts w:cstheme="minorHAnsi" w:hint="eastAsia"/>
@@ -4189,7 +4201,7 @@
         <w:pStyle w:val="a5"/>
         <w:ind w:leftChars="0" w:left="1200"/>
         <w:rPr>
-          <w:rFonts w:cstheme="minorHAnsi" w:hint="eastAsia"/>
+          <w:rFonts w:cstheme="minorHAnsi"/>
           <w:lang w:eastAsia="ko-KR"/>
         </w:rPr>
       </w:pPr>
@@ -4212,21 +4224,7 @@
           <w:rFonts w:cstheme="minorHAnsi"/>
           <w:lang w:eastAsia="ko-KR"/>
         </w:rPr>
-        <w:t>(</w:t>
-      </w:r>
-      <w:r>
-        <w:rPr>
-          <w:rFonts w:cstheme="minorHAnsi"/>
-          <w:lang w:eastAsia="ko-KR"/>
-        </w:rPr>
-        <w:t>declaration</w:t>
-      </w:r>
-      <w:r>
-        <w:rPr>
-          <w:rFonts w:cstheme="minorHAnsi"/>
-          <w:lang w:eastAsia="ko-KR"/>
-        </w:rPr>
-        <w:t>)</w:t>
+        <w:t>(declaration)</w:t>
       </w:r>
       <w:r>
         <w:rPr>
@@ -4562,7 +4560,7 @@
         <w:pStyle w:val="a5"/>
         <w:ind w:leftChars="0" w:left="1200"/>
         <w:rPr>
-          <w:rFonts w:cstheme="minorHAnsi" w:hint="eastAsia"/>
+          <w:rFonts w:cstheme="minorHAnsi"/>
           <w:i/>
           <w:iCs/>
           <w:color w:val="595959" w:themeColor="text1" w:themeTint="A6"/>
@@ -5096,13 +5094,6 @@
       <w:pPr>
         <w:pStyle w:val="a5"/>
         <w:ind w:leftChars="0" w:left="1200"/>
-        <w:rPr>
-          <w:rFonts w:cstheme="minorHAnsi"/>
-          <w:i/>
-          <w:iCs/>
-          <w:color w:val="595959" w:themeColor="text1" w:themeTint="A6"/>
-          <w:lang w:eastAsia="ko-KR"/>
-        </w:rPr>
       </w:pPr>
       <w:r>
         <w:rPr>
@@ -5305,11 +5296,3507 @@
     </w:p>
     <w:p>
       <w:pPr>
-        <w:rPr>
-          <w:rFonts w:cstheme="minorHAnsi" w:hint="eastAsia"/>
-          <w:lang w:eastAsia="ko-KR"/>
-        </w:rPr>
-      </w:pPr>
+        <w:pStyle w:val="a5"/>
+        <w:numPr>
+          <w:ilvl w:val="1"/>
+          <w:numId w:val="2"/>
+        </w:numPr>
+        <w:ind w:leftChars="0"/>
+      </w:pPr>
+      <w:r>
+        <w:rPr>
+          <w:rFonts w:hint="eastAsia"/>
+          <w:lang w:eastAsia="ko-KR"/>
+        </w:rPr>
+        <w:t>클래스를</w:t>
+      </w:r>
+      <w:r>
+        <w:rPr>
+          <w:rFonts w:hint="eastAsia"/>
+          <w:lang w:eastAsia="ko-KR"/>
+        </w:rPr>
+        <w:t xml:space="preserve"> </w:t>
+      </w:r>
+      <w:r>
+        <w:rPr>
+          <w:rFonts w:hint="eastAsia"/>
+          <w:lang w:eastAsia="ko-KR"/>
+        </w:rPr>
+        <w:t>컴파일하는</w:t>
+      </w:r>
+      <w:r>
+        <w:rPr>
+          <w:rFonts w:hint="eastAsia"/>
+          <w:lang w:eastAsia="ko-KR"/>
+        </w:rPr>
+        <w:t xml:space="preserve"> </w:t>
+      </w:r>
+      <w:r>
+        <w:rPr>
+          <w:rFonts w:hint="eastAsia"/>
+          <w:lang w:eastAsia="ko-KR"/>
+        </w:rPr>
+        <w:t>도중에</w:t>
+      </w:r>
+      <w:r>
+        <w:rPr>
+          <w:rFonts w:hint="eastAsia"/>
+          <w:lang w:eastAsia="ko-KR"/>
+        </w:rPr>
+        <w:t xml:space="preserve"> </w:t>
+      </w:r>
+      <w:r>
+        <w:rPr>
+          <w:rFonts w:hint="eastAsia"/>
+          <w:lang w:eastAsia="ko-KR"/>
+        </w:rPr>
+        <w:t>클래스</w:t>
+      </w:r>
+      <w:r>
+        <w:rPr>
+          <w:rFonts w:hint="eastAsia"/>
+          <w:lang w:eastAsia="ko-KR"/>
+        </w:rPr>
+        <w:t xml:space="preserve"> </w:t>
+      </w:r>
+      <w:r>
+        <w:rPr>
+          <w:rFonts w:hint="eastAsia"/>
+          <w:lang w:eastAsia="ko-KR"/>
+        </w:rPr>
+        <w:t>상수의</w:t>
+      </w:r>
+      <w:r>
+        <w:rPr>
+          <w:rFonts w:hint="eastAsia"/>
+          <w:lang w:eastAsia="ko-KR"/>
+        </w:rPr>
+        <w:t xml:space="preserve"> </w:t>
+      </w:r>
+      <w:r>
+        <w:rPr>
+          <w:rFonts w:hint="eastAsia"/>
+          <w:lang w:eastAsia="ko-KR"/>
+        </w:rPr>
+        <w:t>값이</w:t>
+      </w:r>
+      <w:r>
+        <w:rPr>
+          <w:rFonts w:hint="eastAsia"/>
+          <w:lang w:eastAsia="ko-KR"/>
+        </w:rPr>
+        <w:t xml:space="preserve"> </w:t>
+      </w:r>
+      <w:r>
+        <w:rPr>
+          <w:rFonts w:hint="eastAsia"/>
+          <w:lang w:eastAsia="ko-KR"/>
+        </w:rPr>
+        <w:t>필요할</w:t>
+      </w:r>
+      <w:r>
+        <w:rPr>
+          <w:rFonts w:hint="eastAsia"/>
+          <w:lang w:eastAsia="ko-KR"/>
+        </w:rPr>
+        <w:t xml:space="preserve"> </w:t>
+      </w:r>
+      <w:r>
+        <w:rPr>
+          <w:rFonts w:hint="eastAsia"/>
+          <w:lang w:eastAsia="ko-KR"/>
+        </w:rPr>
+        <w:t>때</w:t>
+      </w:r>
+    </w:p>
+    <w:p>
+      <w:pPr>
+        <w:pStyle w:val="a5"/>
+        <w:ind w:leftChars="0" w:left="1200"/>
+        <w:rPr>
+          <w:rFonts w:hint="eastAsia"/>
+          <w:i/>
+          <w:iCs/>
+          <w:color w:val="595959" w:themeColor="text1" w:themeTint="A6"/>
+        </w:rPr>
+      </w:pPr>
+      <w:r>
+        <w:rPr>
+          <w:rFonts w:hint="eastAsia"/>
+          <w:i/>
+          <w:iCs/>
+          <w:color w:val="595959" w:themeColor="text1" w:themeTint="A6"/>
+          <w:lang w:eastAsia="ko-KR"/>
+        </w:rPr>
+        <w:t>E</w:t>
+      </w:r>
+      <w:r>
+        <w:rPr>
+          <w:i/>
+          <w:iCs/>
+          <w:color w:val="595959" w:themeColor="text1" w:themeTint="A6"/>
+          <w:lang w:eastAsia="ko-KR"/>
+        </w:rPr>
+        <w:t>x)</w:t>
+      </w:r>
+    </w:p>
+    <w:p>
+      <w:pPr>
+        <w:pStyle w:val="a5"/>
+        <w:ind w:leftChars="0" w:left="1200"/>
+        <w:rPr>
+          <w:i/>
+          <w:iCs/>
+          <w:color w:val="595959" w:themeColor="text1" w:themeTint="A6"/>
+          <w:lang w:eastAsia="ko-KR"/>
+        </w:rPr>
+      </w:pPr>
+      <w:r>
+        <w:rPr>
+          <w:i/>
+          <w:iCs/>
+          <w:color w:val="595959" w:themeColor="text1" w:themeTint="A6"/>
+          <w:lang w:eastAsia="ko-KR"/>
+        </w:rPr>
+        <w:t xml:space="preserve">class </w:t>
+      </w:r>
+      <w:proofErr w:type="spellStart"/>
+      <w:r>
+        <w:rPr>
+          <w:i/>
+          <w:iCs/>
+          <w:color w:val="595959" w:themeColor="text1" w:themeTint="A6"/>
+          <w:lang w:eastAsia="ko-KR"/>
+        </w:rPr>
+        <w:t>GamePlayer</w:t>
+      </w:r>
+      <w:proofErr w:type="spellEnd"/>
+      <w:r>
+        <w:rPr>
+          <w:i/>
+          <w:iCs/>
+          <w:color w:val="595959" w:themeColor="text1" w:themeTint="A6"/>
+          <w:lang w:eastAsia="ko-KR"/>
+        </w:rPr>
+        <w:t xml:space="preserve"> {</w:t>
+      </w:r>
+    </w:p>
+    <w:p>
+      <w:pPr>
+        <w:pStyle w:val="a5"/>
+        <w:ind w:leftChars="0" w:left="1200"/>
+        <w:rPr>
+          <w:i/>
+          <w:iCs/>
+          <w:color w:val="595959" w:themeColor="text1" w:themeTint="A6"/>
+          <w:lang w:eastAsia="ko-Kore-KR"/>
+        </w:rPr>
+      </w:pPr>
+      <w:r>
+        <w:rPr>
+          <w:rFonts w:hint="eastAsia"/>
+          <w:i/>
+          <w:iCs/>
+          <w:color w:val="595959" w:themeColor="text1" w:themeTint="A6"/>
+          <w:lang w:eastAsia="ko-Kore-KR"/>
+        </w:rPr>
+        <w:t>p</w:t>
+      </w:r>
+      <w:r>
+        <w:rPr>
+          <w:i/>
+          <w:iCs/>
+          <w:color w:val="595959" w:themeColor="text1" w:themeTint="A6"/>
+          <w:lang w:eastAsia="ko-Kore-KR"/>
+        </w:rPr>
+        <w:t>rivate:</w:t>
+      </w:r>
+    </w:p>
+    <w:p>
+      <w:pPr>
+        <w:pStyle w:val="a5"/>
+        <w:ind w:leftChars="0" w:left="1200"/>
+        <w:rPr>
+          <w:i/>
+          <w:iCs/>
+          <w:color w:val="595959" w:themeColor="text1" w:themeTint="A6"/>
+          <w:lang w:eastAsia="ko-Kore-KR"/>
+        </w:rPr>
+      </w:pPr>
+      <w:r>
+        <w:rPr>
+          <w:i/>
+          <w:iCs/>
+          <w:color w:val="595959" w:themeColor="text1" w:themeTint="A6"/>
+          <w:lang w:eastAsia="ko-Kore-KR"/>
+        </w:rPr>
+        <w:tab/>
+      </w:r>
+      <w:proofErr w:type="spellStart"/>
+      <w:r>
+        <w:rPr>
+          <w:i/>
+          <w:iCs/>
+          <w:color w:val="595959" w:themeColor="text1" w:themeTint="A6"/>
+          <w:lang w:eastAsia="ko-Kore-KR"/>
+        </w:rPr>
+        <w:t>enum</w:t>
+      </w:r>
+      <w:proofErr w:type="spellEnd"/>
+      <w:r>
+        <w:rPr>
+          <w:i/>
+          <w:iCs/>
+          <w:color w:val="595959" w:themeColor="text1" w:themeTint="A6"/>
+          <w:lang w:eastAsia="ko-Kore-KR"/>
+        </w:rPr>
+        <w:t xml:space="preserve"> </w:t>
+      </w:r>
+      <w:proofErr w:type="gramStart"/>
+      <w:r>
+        <w:rPr>
+          <w:i/>
+          <w:iCs/>
+          <w:color w:val="595959" w:themeColor="text1" w:themeTint="A6"/>
+          <w:lang w:eastAsia="ko-Kore-KR"/>
+        </w:rPr>
+        <w:t xml:space="preserve">{ </w:t>
+      </w:r>
+      <w:proofErr w:type="spellStart"/>
+      <w:r>
+        <w:rPr>
+          <w:i/>
+          <w:iCs/>
+          <w:color w:val="595959" w:themeColor="text1" w:themeTint="A6"/>
+          <w:lang w:eastAsia="ko-Kore-KR"/>
+        </w:rPr>
+        <w:t>NumTurns</w:t>
+      </w:r>
+      <w:proofErr w:type="spellEnd"/>
+      <w:proofErr w:type="gramEnd"/>
+      <w:r>
+        <w:rPr>
+          <w:i/>
+          <w:iCs/>
+          <w:color w:val="595959" w:themeColor="text1" w:themeTint="A6"/>
+          <w:lang w:eastAsia="ko-Kore-KR"/>
+        </w:rPr>
+        <w:t xml:space="preserve"> = 5 };</w:t>
+      </w:r>
+    </w:p>
+    <w:p>
+      <w:pPr>
+        <w:pStyle w:val="a5"/>
+        <w:ind w:leftChars="0" w:left="1200"/>
+        <w:rPr>
+          <w:i/>
+          <w:iCs/>
+          <w:color w:val="595959" w:themeColor="text1" w:themeTint="A6"/>
+          <w:lang w:eastAsia="ko-Kore-KR"/>
+        </w:rPr>
+      </w:pPr>
+      <w:r>
+        <w:rPr>
+          <w:i/>
+          <w:iCs/>
+          <w:color w:val="595959" w:themeColor="text1" w:themeTint="A6"/>
+          <w:lang w:eastAsia="ko-Kore-KR"/>
+        </w:rPr>
+        <w:tab/>
+        <w:t xml:space="preserve">int </w:t>
+      </w:r>
+      <w:proofErr w:type="gramStart"/>
+      <w:r>
+        <w:rPr>
+          <w:i/>
+          <w:iCs/>
+          <w:color w:val="595959" w:themeColor="text1" w:themeTint="A6"/>
+          <w:lang w:eastAsia="ko-Kore-KR"/>
+        </w:rPr>
+        <w:t>scores[</w:t>
+      </w:r>
+      <w:proofErr w:type="spellStart"/>
+      <w:proofErr w:type="gramEnd"/>
+      <w:r>
+        <w:rPr>
+          <w:i/>
+          <w:iCs/>
+          <w:color w:val="595959" w:themeColor="text1" w:themeTint="A6"/>
+          <w:lang w:eastAsia="ko-Kore-KR"/>
+        </w:rPr>
+        <w:t>NumTurns</w:t>
+      </w:r>
+      <w:proofErr w:type="spellEnd"/>
+      <w:r>
+        <w:rPr>
+          <w:i/>
+          <w:iCs/>
+          <w:color w:val="595959" w:themeColor="text1" w:themeTint="A6"/>
+          <w:lang w:eastAsia="ko-Kore-KR"/>
+        </w:rPr>
+        <w:t>];</w:t>
+      </w:r>
+    </w:p>
+    <w:p>
+      <w:pPr>
+        <w:pStyle w:val="a5"/>
+        <w:ind w:leftChars="0" w:left="1200"/>
+        <w:rPr>
+          <w:i/>
+          <w:iCs/>
+          <w:color w:val="595959" w:themeColor="text1" w:themeTint="A6"/>
+          <w:lang w:eastAsia="ko-Kore-KR"/>
+        </w:rPr>
+      </w:pPr>
+      <w:r>
+        <w:rPr>
+          <w:i/>
+          <w:iCs/>
+          <w:color w:val="595959" w:themeColor="text1" w:themeTint="A6"/>
+          <w:lang w:eastAsia="ko-Kore-KR"/>
+        </w:rPr>
+        <w:t>…</w:t>
+      </w:r>
+    </w:p>
+    <w:p>
+      <w:pPr>
+        <w:pStyle w:val="a5"/>
+        <w:ind w:leftChars="0" w:left="1200"/>
+        <w:rPr>
+          <w:i/>
+          <w:iCs/>
+          <w:color w:val="595959" w:themeColor="text1" w:themeTint="A6"/>
+          <w:lang w:eastAsia="ko-Kore-KR"/>
+        </w:rPr>
+      </w:pPr>
+      <w:r>
+        <w:rPr>
+          <w:rFonts w:hint="eastAsia"/>
+          <w:i/>
+          <w:iCs/>
+          <w:color w:val="595959" w:themeColor="text1" w:themeTint="A6"/>
+          <w:lang w:eastAsia="ko-Kore-KR"/>
+        </w:rPr>
+        <w:t>}</w:t>
+      </w:r>
+    </w:p>
+    <w:p>
+      <w:pPr>
+        <w:pStyle w:val="a5"/>
+        <w:ind w:leftChars="0" w:left="1200"/>
+        <w:rPr>
+          <w:lang w:eastAsia="ko-KR"/>
+        </w:rPr>
+      </w:pPr>
+      <w:proofErr w:type="spellStart"/>
+      <w:r>
+        <w:rPr>
+          <w:rFonts w:hint="eastAsia"/>
+          <w:lang w:eastAsia="ko-KR"/>
+        </w:rPr>
+        <w:t>나열자</w:t>
+      </w:r>
+      <w:proofErr w:type="spellEnd"/>
+      <w:r>
+        <w:rPr>
+          <w:rFonts w:hint="eastAsia"/>
+          <w:lang w:eastAsia="ko-KR"/>
+        </w:rPr>
+        <w:t xml:space="preserve"> </w:t>
+      </w:r>
+      <w:r>
+        <w:rPr>
+          <w:rFonts w:hint="eastAsia"/>
+          <w:lang w:eastAsia="ko-KR"/>
+        </w:rPr>
+        <w:t>둔갑술은</w:t>
+      </w:r>
+      <w:r>
+        <w:rPr>
+          <w:rFonts w:hint="eastAsia"/>
+          <w:lang w:eastAsia="ko-KR"/>
+        </w:rPr>
+        <w:t xml:space="preserve"> </w:t>
+      </w:r>
+      <w:r>
+        <w:rPr>
+          <w:lang w:eastAsia="ko-KR"/>
+        </w:rPr>
+        <w:t>const</w:t>
+      </w:r>
+      <w:r>
+        <w:rPr>
+          <w:rFonts w:hint="eastAsia"/>
+          <w:lang w:eastAsia="ko-KR"/>
+        </w:rPr>
+        <w:t>보단</w:t>
+      </w:r>
+      <w:r>
+        <w:rPr>
+          <w:rFonts w:hint="eastAsia"/>
+          <w:lang w:eastAsia="ko-KR"/>
+        </w:rPr>
+        <w:t xml:space="preserve"> </w:t>
+      </w:r>
+      <w:r>
+        <w:rPr>
+          <w:lang w:eastAsia="ko-KR"/>
+        </w:rPr>
+        <w:t>#define</w:t>
+      </w:r>
+      <w:r>
+        <w:rPr>
+          <w:rFonts w:hint="eastAsia"/>
+          <w:lang w:eastAsia="ko-KR"/>
+        </w:rPr>
+        <w:t>에</w:t>
+      </w:r>
+      <w:r>
+        <w:rPr>
+          <w:rFonts w:hint="eastAsia"/>
+          <w:lang w:eastAsia="ko-KR"/>
+        </w:rPr>
+        <w:t xml:space="preserve"> </w:t>
+      </w:r>
+      <w:r>
+        <w:rPr>
+          <w:rFonts w:hint="eastAsia"/>
+          <w:lang w:eastAsia="ko-KR"/>
+        </w:rPr>
+        <w:t>가깝다</w:t>
+      </w:r>
+      <w:r>
+        <w:rPr>
+          <w:rFonts w:hint="eastAsia"/>
+          <w:lang w:eastAsia="ko-KR"/>
+        </w:rPr>
+        <w:t>.</w:t>
+      </w:r>
+      <w:r>
+        <w:rPr>
+          <w:lang w:eastAsia="ko-KR"/>
+        </w:rPr>
+        <w:t xml:space="preserve"> </w:t>
+      </w:r>
+      <w:proofErr w:type="spellStart"/>
+      <w:r>
+        <w:rPr>
+          <w:lang w:eastAsia="ko-KR"/>
+        </w:rPr>
+        <w:t>enum</w:t>
+      </w:r>
+      <w:proofErr w:type="spellEnd"/>
+      <w:r>
+        <w:rPr>
+          <w:rFonts w:hint="eastAsia"/>
+          <w:lang w:eastAsia="ko-KR"/>
+        </w:rPr>
+        <w:t>의</w:t>
+      </w:r>
+      <w:r>
+        <w:rPr>
+          <w:rFonts w:hint="eastAsia"/>
+          <w:lang w:eastAsia="ko-KR"/>
+        </w:rPr>
+        <w:t xml:space="preserve"> </w:t>
+      </w:r>
+      <w:r>
+        <w:rPr>
+          <w:rFonts w:hint="eastAsia"/>
+          <w:lang w:eastAsia="ko-KR"/>
+        </w:rPr>
+        <w:t>주소를</w:t>
+      </w:r>
+      <w:r>
+        <w:rPr>
+          <w:rFonts w:hint="eastAsia"/>
+          <w:lang w:eastAsia="ko-KR"/>
+        </w:rPr>
+        <w:t xml:space="preserve"> </w:t>
+      </w:r>
+      <w:r>
+        <w:rPr>
+          <w:rFonts w:hint="eastAsia"/>
+          <w:lang w:eastAsia="ko-KR"/>
+        </w:rPr>
+        <w:t>취하는</w:t>
+      </w:r>
+      <w:r>
+        <w:rPr>
+          <w:rFonts w:hint="eastAsia"/>
+          <w:lang w:eastAsia="ko-KR"/>
+        </w:rPr>
+        <w:t xml:space="preserve"> </w:t>
+      </w:r>
+      <w:r>
+        <w:rPr>
+          <w:rFonts w:hint="eastAsia"/>
+          <w:lang w:eastAsia="ko-KR"/>
+        </w:rPr>
+        <w:t>것은</w:t>
+      </w:r>
+      <w:r>
+        <w:rPr>
+          <w:rFonts w:hint="eastAsia"/>
+          <w:lang w:eastAsia="ko-KR"/>
+        </w:rPr>
+        <w:t xml:space="preserve"> </w:t>
+      </w:r>
+      <w:r>
+        <w:rPr>
+          <w:rFonts w:hint="eastAsia"/>
+          <w:lang w:eastAsia="ko-KR"/>
+        </w:rPr>
+        <w:t>불법이며</w:t>
+      </w:r>
+      <w:r>
+        <w:rPr>
+          <w:rFonts w:hint="eastAsia"/>
+          <w:lang w:eastAsia="ko-KR"/>
+        </w:rPr>
+        <w:t xml:space="preserve"> </w:t>
+      </w:r>
+      <w:r>
+        <w:rPr>
+          <w:lang w:eastAsia="ko-KR"/>
+        </w:rPr>
+        <w:t>#define</w:t>
+      </w:r>
+      <w:r>
+        <w:rPr>
+          <w:rFonts w:hint="eastAsia"/>
+          <w:lang w:eastAsia="ko-KR"/>
+        </w:rPr>
+        <w:t>의</w:t>
+      </w:r>
+      <w:r>
+        <w:rPr>
+          <w:rFonts w:hint="eastAsia"/>
+          <w:lang w:eastAsia="ko-KR"/>
+        </w:rPr>
+        <w:t xml:space="preserve"> </w:t>
+      </w:r>
+      <w:r>
+        <w:rPr>
+          <w:rFonts w:hint="eastAsia"/>
+          <w:lang w:eastAsia="ko-KR"/>
+        </w:rPr>
+        <w:t>주소</w:t>
+      </w:r>
+      <w:r>
+        <w:rPr>
+          <w:rFonts w:hint="eastAsia"/>
+          <w:lang w:eastAsia="ko-KR"/>
+        </w:rPr>
+        <w:t xml:space="preserve"> </w:t>
+      </w:r>
+      <w:r>
+        <w:rPr>
+          <w:rFonts w:hint="eastAsia"/>
+          <w:lang w:eastAsia="ko-KR"/>
+        </w:rPr>
+        <w:t>또한</w:t>
+      </w:r>
+      <w:r>
+        <w:rPr>
+          <w:rFonts w:hint="eastAsia"/>
+          <w:lang w:eastAsia="ko-KR"/>
+        </w:rPr>
+        <w:t xml:space="preserve"> </w:t>
+      </w:r>
+      <w:r>
+        <w:rPr>
+          <w:rFonts w:hint="eastAsia"/>
+          <w:lang w:eastAsia="ko-KR"/>
+        </w:rPr>
+        <w:t>그러하다</w:t>
+      </w:r>
+      <w:r>
+        <w:rPr>
+          <w:lang w:eastAsia="ko-KR"/>
+        </w:rPr>
+        <w:t xml:space="preserve">. </w:t>
+      </w:r>
+      <w:r>
+        <w:rPr>
+          <w:rFonts w:hint="eastAsia"/>
+          <w:lang w:eastAsia="ko-KR"/>
+        </w:rPr>
+        <w:t>반면</w:t>
+      </w:r>
+      <w:r>
+        <w:rPr>
+          <w:rFonts w:hint="eastAsia"/>
+          <w:lang w:eastAsia="ko-KR"/>
+        </w:rPr>
+        <w:t xml:space="preserve"> </w:t>
+      </w:r>
+      <w:r>
+        <w:rPr>
+          <w:lang w:eastAsia="ko-KR"/>
+        </w:rPr>
+        <w:t>const</w:t>
+      </w:r>
+      <w:r>
+        <w:rPr>
+          <w:rFonts w:hint="eastAsia"/>
+          <w:lang w:eastAsia="ko-KR"/>
+        </w:rPr>
+        <w:t>의</w:t>
+      </w:r>
+      <w:r>
+        <w:rPr>
+          <w:rFonts w:hint="eastAsia"/>
+          <w:lang w:eastAsia="ko-KR"/>
+        </w:rPr>
+        <w:t xml:space="preserve"> </w:t>
+      </w:r>
+      <w:r>
+        <w:rPr>
+          <w:rFonts w:hint="eastAsia"/>
+          <w:lang w:eastAsia="ko-KR"/>
+        </w:rPr>
+        <w:t>주소를</w:t>
+      </w:r>
+      <w:r>
+        <w:rPr>
+          <w:rFonts w:hint="eastAsia"/>
+          <w:lang w:eastAsia="ko-KR"/>
+        </w:rPr>
+        <w:t xml:space="preserve"> </w:t>
+      </w:r>
+      <w:r>
+        <w:rPr>
+          <w:rFonts w:hint="eastAsia"/>
+          <w:lang w:eastAsia="ko-KR"/>
+        </w:rPr>
+        <w:t>가져오는</w:t>
+      </w:r>
+      <w:r>
+        <w:rPr>
+          <w:rFonts w:hint="eastAsia"/>
+          <w:lang w:eastAsia="ko-KR"/>
+        </w:rPr>
+        <w:t xml:space="preserve"> </w:t>
+      </w:r>
+      <w:r>
+        <w:rPr>
+          <w:rFonts w:hint="eastAsia"/>
+          <w:lang w:eastAsia="ko-KR"/>
+        </w:rPr>
+        <w:t>것은</w:t>
+      </w:r>
+      <w:r>
+        <w:rPr>
+          <w:rFonts w:hint="eastAsia"/>
+          <w:lang w:eastAsia="ko-KR"/>
+        </w:rPr>
+        <w:t xml:space="preserve"> </w:t>
+      </w:r>
+      <w:r>
+        <w:rPr>
+          <w:rFonts w:hint="eastAsia"/>
+          <w:lang w:eastAsia="ko-KR"/>
+        </w:rPr>
+        <w:t>합당하다</w:t>
+      </w:r>
+      <w:r>
+        <w:rPr>
+          <w:rFonts w:hint="eastAsia"/>
+          <w:lang w:eastAsia="ko-KR"/>
+        </w:rPr>
+        <w:t>.</w:t>
+      </w:r>
+      <w:r>
+        <w:rPr>
+          <w:lang w:eastAsia="ko-KR"/>
+        </w:rPr>
+        <w:t xml:space="preserve"> </w:t>
+      </w:r>
+      <w:r>
+        <w:rPr>
+          <w:rFonts w:hint="eastAsia"/>
+          <w:lang w:eastAsia="ko-KR"/>
+        </w:rPr>
+        <w:t>즉</w:t>
+      </w:r>
+      <w:r>
+        <w:rPr>
+          <w:rFonts w:hint="eastAsia"/>
+          <w:lang w:eastAsia="ko-KR"/>
+        </w:rPr>
+        <w:t xml:space="preserve"> </w:t>
+      </w:r>
+      <w:proofErr w:type="spellStart"/>
+      <w:r>
+        <w:rPr>
+          <w:lang w:eastAsia="ko-KR"/>
+        </w:rPr>
+        <w:t>enum</w:t>
+      </w:r>
+      <w:proofErr w:type="spellEnd"/>
+      <w:r>
+        <w:rPr>
+          <w:rFonts w:hint="eastAsia"/>
+          <w:lang w:eastAsia="ko-KR"/>
+        </w:rPr>
+        <w:t>을</w:t>
+      </w:r>
+      <w:r>
+        <w:rPr>
+          <w:rFonts w:hint="eastAsia"/>
+          <w:lang w:eastAsia="ko-KR"/>
+        </w:rPr>
+        <w:t xml:space="preserve"> </w:t>
+      </w:r>
+      <w:r>
+        <w:rPr>
+          <w:rFonts w:hint="eastAsia"/>
+          <w:lang w:eastAsia="ko-KR"/>
+        </w:rPr>
+        <w:t>통해</w:t>
+      </w:r>
+      <w:r>
+        <w:rPr>
+          <w:rFonts w:hint="eastAsia"/>
+          <w:lang w:eastAsia="ko-KR"/>
+        </w:rPr>
+        <w:t xml:space="preserve"> </w:t>
+      </w:r>
+      <w:r>
+        <w:rPr>
+          <w:rFonts w:hint="eastAsia"/>
+          <w:lang w:eastAsia="ko-KR"/>
+        </w:rPr>
+        <w:t>선언한</w:t>
+      </w:r>
+      <w:r>
+        <w:rPr>
+          <w:rFonts w:hint="eastAsia"/>
+          <w:lang w:eastAsia="ko-KR"/>
+        </w:rPr>
+        <w:t xml:space="preserve"> </w:t>
+      </w:r>
+      <w:r>
+        <w:rPr>
+          <w:rFonts w:hint="eastAsia"/>
+          <w:lang w:eastAsia="ko-KR"/>
+        </w:rPr>
+        <w:t>정수</w:t>
+      </w:r>
+      <w:r>
+        <w:rPr>
+          <w:rFonts w:hint="eastAsia"/>
+          <w:lang w:eastAsia="ko-KR"/>
+        </w:rPr>
+        <w:t xml:space="preserve"> </w:t>
+      </w:r>
+      <w:r>
+        <w:rPr>
+          <w:rFonts w:hint="eastAsia"/>
+          <w:lang w:eastAsia="ko-KR"/>
+        </w:rPr>
+        <w:t>상수의</w:t>
+      </w:r>
+      <w:r>
+        <w:rPr>
+          <w:rFonts w:hint="eastAsia"/>
+          <w:lang w:eastAsia="ko-KR"/>
+        </w:rPr>
+        <w:t xml:space="preserve"> </w:t>
+      </w:r>
+      <w:r>
+        <w:rPr>
+          <w:rFonts w:hint="eastAsia"/>
+          <w:lang w:eastAsia="ko-KR"/>
+        </w:rPr>
+        <w:t>주소를</w:t>
+      </w:r>
+      <w:r>
+        <w:rPr>
+          <w:rFonts w:hint="eastAsia"/>
+          <w:lang w:eastAsia="ko-KR"/>
+        </w:rPr>
+        <w:t xml:space="preserve"> </w:t>
+      </w:r>
+      <w:r>
+        <w:rPr>
+          <w:rFonts w:hint="eastAsia"/>
+          <w:lang w:eastAsia="ko-KR"/>
+        </w:rPr>
+        <w:t>다른</w:t>
+      </w:r>
+      <w:r>
+        <w:rPr>
+          <w:lang w:eastAsia="ko-KR"/>
+        </w:rPr>
+        <w:t xml:space="preserve"> </w:t>
+      </w:r>
+      <w:r>
+        <w:rPr>
+          <w:rFonts w:hint="eastAsia"/>
+          <w:lang w:eastAsia="ko-KR"/>
+        </w:rPr>
+        <w:t>사람</w:t>
+      </w:r>
+      <w:r>
+        <w:rPr>
+          <w:rFonts w:hint="eastAsia"/>
+          <w:lang w:eastAsia="ko-KR"/>
+        </w:rPr>
+        <w:t>이</w:t>
+      </w:r>
+      <w:r>
+        <w:rPr>
+          <w:rFonts w:hint="eastAsia"/>
+          <w:lang w:eastAsia="ko-KR"/>
+        </w:rPr>
+        <w:t xml:space="preserve"> </w:t>
+      </w:r>
+      <w:r>
+        <w:rPr>
+          <w:rFonts w:hint="eastAsia"/>
+          <w:lang w:eastAsia="ko-KR"/>
+        </w:rPr>
+        <w:t>접근하는</w:t>
+      </w:r>
+      <w:r>
+        <w:rPr>
+          <w:rFonts w:hint="eastAsia"/>
+          <w:lang w:eastAsia="ko-KR"/>
+        </w:rPr>
+        <w:t xml:space="preserve"> </w:t>
+      </w:r>
+      <w:r>
+        <w:rPr>
+          <w:rFonts w:hint="eastAsia"/>
+          <w:lang w:eastAsia="ko-KR"/>
+        </w:rPr>
+        <w:t>것을</w:t>
+      </w:r>
+      <w:r>
+        <w:rPr>
+          <w:rFonts w:hint="eastAsia"/>
+          <w:lang w:eastAsia="ko-KR"/>
+        </w:rPr>
+        <w:t xml:space="preserve"> </w:t>
+      </w:r>
+      <w:r>
+        <w:rPr>
+          <w:rFonts w:hint="eastAsia"/>
+          <w:lang w:eastAsia="ko-KR"/>
+        </w:rPr>
+        <w:t>막는</w:t>
+      </w:r>
+      <w:r>
+        <w:rPr>
+          <w:rFonts w:hint="eastAsia"/>
+          <w:lang w:eastAsia="ko-KR"/>
+        </w:rPr>
+        <w:t xml:space="preserve"> </w:t>
+      </w:r>
+      <w:r>
+        <w:rPr>
+          <w:rFonts w:hint="eastAsia"/>
+          <w:lang w:eastAsia="ko-KR"/>
+        </w:rPr>
+        <w:t>것이</w:t>
+      </w:r>
+      <w:r>
+        <w:rPr>
+          <w:rFonts w:hint="eastAsia"/>
+          <w:lang w:eastAsia="ko-KR"/>
+        </w:rPr>
+        <w:t xml:space="preserve"> </w:t>
+      </w:r>
+      <w:r>
+        <w:rPr>
+          <w:rFonts w:hint="eastAsia"/>
+          <w:lang w:eastAsia="ko-KR"/>
+        </w:rPr>
+        <w:t>가능하다</w:t>
+      </w:r>
+      <w:r>
+        <w:rPr>
+          <w:rFonts w:hint="eastAsia"/>
+          <w:lang w:eastAsia="ko-KR"/>
+        </w:rPr>
+        <w:t>.</w:t>
+      </w:r>
+      <w:r>
+        <w:rPr>
+          <w:lang w:eastAsia="ko-KR"/>
+        </w:rPr>
+        <w:t xml:space="preserve"> </w:t>
+      </w:r>
+      <w:r>
+        <w:rPr>
+          <w:rFonts w:hint="eastAsia"/>
+          <w:lang w:eastAsia="ko-KR"/>
+        </w:rPr>
+        <w:t>또</w:t>
+      </w:r>
+      <w:r>
+        <w:rPr>
+          <w:rFonts w:hint="eastAsia"/>
+          <w:lang w:eastAsia="ko-KR"/>
+        </w:rPr>
+        <w:t xml:space="preserve"> </w:t>
+      </w:r>
+      <w:r>
+        <w:rPr>
+          <w:rFonts w:hint="eastAsia"/>
+          <w:lang w:eastAsia="ko-KR"/>
+        </w:rPr>
+        <w:t>다른</w:t>
+      </w:r>
+      <w:r>
+        <w:rPr>
+          <w:rFonts w:hint="eastAsia"/>
+          <w:lang w:eastAsia="ko-KR"/>
+        </w:rPr>
+        <w:t xml:space="preserve"> </w:t>
+      </w:r>
+      <w:r>
+        <w:rPr>
+          <w:rFonts w:hint="eastAsia"/>
+          <w:lang w:eastAsia="ko-KR"/>
+        </w:rPr>
+        <w:t>장점은</w:t>
+      </w:r>
+      <w:r>
+        <w:rPr>
+          <w:rFonts w:hint="eastAsia"/>
+          <w:lang w:eastAsia="ko-KR"/>
+        </w:rPr>
+        <w:t xml:space="preserve"> </w:t>
+      </w:r>
+      <w:proofErr w:type="spellStart"/>
+      <w:r>
+        <w:rPr>
+          <w:rFonts w:hint="eastAsia"/>
+          <w:lang w:eastAsia="ko-KR"/>
+        </w:rPr>
+        <w:t>나열자</w:t>
+      </w:r>
+      <w:proofErr w:type="spellEnd"/>
+      <w:r>
+        <w:rPr>
+          <w:rFonts w:hint="eastAsia"/>
+          <w:lang w:eastAsia="ko-KR"/>
+        </w:rPr>
+        <w:t xml:space="preserve"> </w:t>
+      </w:r>
+      <w:r>
+        <w:rPr>
+          <w:rFonts w:hint="eastAsia"/>
+          <w:lang w:eastAsia="ko-KR"/>
+        </w:rPr>
+        <w:t>둔갑술은</w:t>
+      </w:r>
+      <w:r>
+        <w:rPr>
+          <w:rFonts w:hint="eastAsia"/>
+          <w:lang w:eastAsia="ko-KR"/>
+        </w:rPr>
+        <w:t xml:space="preserve"> </w:t>
+      </w:r>
+      <w:r>
+        <w:rPr>
+          <w:rFonts w:hint="eastAsia"/>
+          <w:lang w:eastAsia="ko-KR"/>
+        </w:rPr>
+        <w:t>템플릿</w:t>
+      </w:r>
+      <w:r>
+        <w:rPr>
+          <w:rFonts w:hint="eastAsia"/>
+          <w:lang w:eastAsia="ko-KR"/>
+        </w:rPr>
+        <w:t xml:space="preserve"> </w:t>
+      </w:r>
+      <w:r>
+        <w:rPr>
+          <w:rFonts w:hint="eastAsia"/>
+          <w:lang w:eastAsia="ko-KR"/>
+        </w:rPr>
+        <w:t>메타프로그래밍의</w:t>
+      </w:r>
+      <w:r>
+        <w:rPr>
+          <w:rFonts w:hint="eastAsia"/>
+          <w:lang w:eastAsia="ko-KR"/>
+        </w:rPr>
+        <w:t xml:space="preserve"> </w:t>
+      </w:r>
+      <w:r>
+        <w:rPr>
+          <w:rFonts w:hint="eastAsia"/>
+          <w:lang w:eastAsia="ko-KR"/>
+        </w:rPr>
+        <w:t>핵심</w:t>
+      </w:r>
+      <w:r>
+        <w:rPr>
+          <w:rFonts w:hint="eastAsia"/>
+          <w:lang w:eastAsia="ko-KR"/>
+        </w:rPr>
+        <w:t xml:space="preserve"> </w:t>
+      </w:r>
+      <w:r>
+        <w:rPr>
+          <w:rFonts w:hint="eastAsia"/>
+          <w:lang w:eastAsia="ko-KR"/>
+        </w:rPr>
+        <w:t>기법이다</w:t>
+      </w:r>
+      <w:r>
+        <w:rPr>
+          <w:rFonts w:hint="eastAsia"/>
+          <w:lang w:eastAsia="ko-KR"/>
+        </w:rPr>
+        <w:t>.</w:t>
+      </w:r>
+      <w:r>
+        <w:rPr>
+          <w:lang w:eastAsia="ko-KR"/>
+        </w:rPr>
+        <w:t>(</w:t>
+      </w:r>
+      <w:r>
+        <w:rPr>
+          <w:rFonts w:hint="eastAsia"/>
+          <w:lang w:eastAsia="ko-KR"/>
+        </w:rPr>
+        <w:t>핵심</w:t>
+      </w:r>
+      <w:r>
+        <w:rPr>
+          <w:rFonts w:hint="eastAsia"/>
+          <w:lang w:eastAsia="ko-KR"/>
+        </w:rPr>
+        <w:t xml:space="preserve"> </w:t>
+      </w:r>
+      <w:r>
+        <w:rPr>
+          <w:lang w:eastAsia="ko-KR"/>
+        </w:rPr>
+        <w:t xml:space="preserve">48 </w:t>
+      </w:r>
+      <w:r>
+        <w:rPr>
+          <w:rFonts w:hint="eastAsia"/>
+          <w:lang w:eastAsia="ko-KR"/>
+        </w:rPr>
+        <w:t>참고</w:t>
+      </w:r>
+      <w:r>
+        <w:rPr>
+          <w:rFonts w:hint="eastAsia"/>
+          <w:lang w:eastAsia="ko-KR"/>
+        </w:rPr>
+        <w:t>)</w:t>
+      </w:r>
+    </w:p>
+    <w:p>
+      <w:pPr>
+        <w:pStyle w:val="a5"/>
+        <w:numPr>
+          <w:ilvl w:val="1"/>
+          <w:numId w:val="2"/>
+        </w:numPr>
+        <w:ind w:leftChars="0"/>
+        <w:rPr>
+          <w:lang w:eastAsia="ko-KR"/>
+        </w:rPr>
+      </w:pPr>
+      <w:r>
+        <w:rPr>
+          <w:lang w:eastAsia="ko-KR"/>
+        </w:rPr>
+        <w:t xml:space="preserve">#define </w:t>
+      </w:r>
+      <w:r>
+        <w:rPr>
+          <w:rFonts w:hint="eastAsia"/>
+          <w:lang w:eastAsia="ko-KR"/>
+        </w:rPr>
+        <w:t>매크로를</w:t>
+      </w:r>
+      <w:r>
+        <w:rPr>
+          <w:rFonts w:hint="eastAsia"/>
+          <w:lang w:eastAsia="ko-KR"/>
+        </w:rPr>
+        <w:t xml:space="preserve"> </w:t>
+      </w:r>
+      <w:r>
+        <w:rPr>
+          <w:rFonts w:hint="eastAsia"/>
+          <w:lang w:eastAsia="ko-KR"/>
+        </w:rPr>
+        <w:t>사용하기</w:t>
+      </w:r>
+      <w:r>
+        <w:rPr>
+          <w:rFonts w:hint="eastAsia"/>
+          <w:lang w:eastAsia="ko-KR"/>
+        </w:rPr>
+        <w:t xml:space="preserve"> </w:t>
+      </w:r>
+      <w:r>
+        <w:rPr>
+          <w:rFonts w:hint="eastAsia"/>
+          <w:lang w:eastAsia="ko-KR"/>
+        </w:rPr>
+        <w:t>보단</w:t>
+      </w:r>
+      <w:r>
+        <w:rPr>
+          <w:rFonts w:hint="eastAsia"/>
+          <w:lang w:eastAsia="ko-KR"/>
+        </w:rPr>
+        <w:t xml:space="preserve"> i</w:t>
+      </w:r>
+      <w:r>
+        <w:rPr>
+          <w:lang w:eastAsia="ko-KR"/>
+        </w:rPr>
+        <w:t xml:space="preserve">nline </w:t>
+      </w:r>
+      <w:r>
+        <w:rPr>
+          <w:rFonts w:hint="eastAsia"/>
+          <w:lang w:eastAsia="ko-KR"/>
+        </w:rPr>
+        <w:t>을</w:t>
+      </w:r>
+      <w:r>
+        <w:rPr>
+          <w:rFonts w:hint="eastAsia"/>
+          <w:lang w:eastAsia="ko-KR"/>
+        </w:rPr>
+        <w:t xml:space="preserve"> </w:t>
+      </w:r>
+      <w:r>
+        <w:rPr>
+          <w:rFonts w:hint="eastAsia"/>
+          <w:lang w:eastAsia="ko-KR"/>
+        </w:rPr>
+        <w:t>사용하자</w:t>
+      </w:r>
+      <w:r>
+        <w:rPr>
+          <w:rFonts w:hint="eastAsia"/>
+          <w:lang w:eastAsia="ko-KR"/>
+        </w:rPr>
+        <w:t>.</w:t>
+      </w:r>
+    </w:p>
+    <w:p>
+      <w:pPr>
+        <w:pStyle w:val="a5"/>
+        <w:ind w:leftChars="0" w:left="1200"/>
+        <w:rPr>
+          <w:i/>
+          <w:iCs/>
+          <w:color w:val="595959" w:themeColor="text1" w:themeTint="A6"/>
+          <w:lang w:eastAsia="ko-KR"/>
+        </w:rPr>
+      </w:pPr>
+      <w:r>
+        <w:rPr>
+          <w:rFonts w:hint="eastAsia"/>
+          <w:i/>
+          <w:iCs/>
+          <w:color w:val="595959" w:themeColor="text1" w:themeTint="A6"/>
+          <w:lang w:eastAsia="ko-KR"/>
+        </w:rPr>
+        <w:t>E</w:t>
+      </w:r>
+      <w:r>
+        <w:rPr>
+          <w:i/>
+          <w:iCs/>
+          <w:color w:val="595959" w:themeColor="text1" w:themeTint="A6"/>
+          <w:lang w:eastAsia="ko-KR"/>
+        </w:rPr>
+        <w:t>x)</w:t>
+      </w:r>
+    </w:p>
+    <w:p>
+      <w:pPr>
+        <w:pStyle w:val="a5"/>
+        <w:ind w:leftChars="0" w:left="1200"/>
+        <w:rPr>
+          <w:i/>
+          <w:iCs/>
+          <w:color w:val="595959" w:themeColor="text1" w:themeTint="A6"/>
+          <w:lang w:eastAsia="ko-KR"/>
+        </w:rPr>
+      </w:pPr>
+      <w:r>
+        <w:rPr>
+          <w:rFonts w:hint="eastAsia"/>
+          <w:i/>
+          <w:iCs/>
+          <w:color w:val="595959" w:themeColor="text1" w:themeTint="A6"/>
+          <w:lang w:eastAsia="ko-KR"/>
+        </w:rPr>
+        <w:t>t</w:t>
+      </w:r>
+      <w:r>
+        <w:rPr>
+          <w:i/>
+          <w:iCs/>
+          <w:color w:val="595959" w:themeColor="text1" w:themeTint="A6"/>
+          <w:lang w:eastAsia="ko-KR"/>
+        </w:rPr>
+        <w:t>emplate&lt;</w:t>
+      </w:r>
+      <w:proofErr w:type="spellStart"/>
+      <w:r>
+        <w:rPr>
+          <w:i/>
+          <w:iCs/>
+          <w:color w:val="595959" w:themeColor="text1" w:themeTint="A6"/>
+          <w:lang w:eastAsia="ko-KR"/>
+        </w:rPr>
+        <w:t>typename</w:t>
+      </w:r>
+      <w:proofErr w:type="spellEnd"/>
+      <w:r>
+        <w:rPr>
+          <w:i/>
+          <w:iCs/>
+          <w:color w:val="595959" w:themeColor="text1" w:themeTint="A6"/>
+          <w:lang w:eastAsia="ko-KR"/>
+        </w:rPr>
+        <w:t xml:space="preserve"> T&gt;</w:t>
+      </w:r>
+    </w:p>
+    <w:p>
+      <w:pPr>
+        <w:pStyle w:val="a5"/>
+        <w:ind w:leftChars="0" w:left="1200"/>
+        <w:rPr>
+          <w:i/>
+          <w:iCs/>
+          <w:color w:val="595959" w:themeColor="text1" w:themeTint="A6"/>
+          <w:lang w:eastAsia="ko-KR"/>
+        </w:rPr>
+      </w:pPr>
+      <w:r>
+        <w:rPr>
+          <w:rFonts w:hint="eastAsia"/>
+          <w:i/>
+          <w:iCs/>
+          <w:color w:val="595959" w:themeColor="text1" w:themeTint="A6"/>
+          <w:lang w:eastAsia="ko-KR"/>
+        </w:rPr>
+        <w:t>i</w:t>
+      </w:r>
+      <w:r>
+        <w:rPr>
+          <w:i/>
+          <w:iCs/>
+          <w:color w:val="595959" w:themeColor="text1" w:themeTint="A6"/>
+          <w:lang w:eastAsia="ko-KR"/>
+        </w:rPr>
+        <w:t xml:space="preserve">nline void </w:t>
+      </w:r>
+      <w:proofErr w:type="spellStart"/>
+      <w:proofErr w:type="gramStart"/>
+      <w:r>
+        <w:rPr>
+          <w:i/>
+          <w:iCs/>
+          <w:color w:val="595959" w:themeColor="text1" w:themeTint="A6"/>
+          <w:lang w:eastAsia="ko-KR"/>
+        </w:rPr>
+        <w:t>callwithMax</w:t>
+      </w:r>
+      <w:proofErr w:type="spellEnd"/>
+      <w:r>
+        <w:rPr>
+          <w:i/>
+          <w:iCs/>
+          <w:color w:val="595959" w:themeColor="text1" w:themeTint="A6"/>
+          <w:lang w:eastAsia="ko-KR"/>
+        </w:rPr>
+        <w:t>(</w:t>
+      </w:r>
+      <w:proofErr w:type="gramEnd"/>
+      <w:r>
+        <w:rPr>
+          <w:i/>
+          <w:iCs/>
+          <w:color w:val="595959" w:themeColor="text1" w:themeTint="A6"/>
+          <w:lang w:eastAsia="ko-KR"/>
+        </w:rPr>
+        <w:t xml:space="preserve">const T&amp; a, const </w:t>
+      </w:r>
+      <w:proofErr w:type="spellStart"/>
+      <w:r>
+        <w:rPr>
+          <w:i/>
+          <w:iCs/>
+          <w:color w:val="595959" w:themeColor="text1" w:themeTint="A6"/>
+          <w:lang w:eastAsia="ko-KR"/>
+        </w:rPr>
+        <w:t>T&amp;b</w:t>
+      </w:r>
+      <w:proofErr w:type="spellEnd"/>
+      <w:r>
+        <w:rPr>
+          <w:i/>
+          <w:iCs/>
+          <w:color w:val="595959" w:themeColor="text1" w:themeTint="A6"/>
+          <w:lang w:eastAsia="ko-KR"/>
+        </w:rPr>
+        <w:t>)</w:t>
+      </w:r>
+    </w:p>
+    <w:p>
+      <w:pPr>
+        <w:pStyle w:val="a5"/>
+        <w:ind w:leftChars="0" w:left="1200"/>
+        <w:rPr>
+          <w:i/>
+          <w:iCs/>
+          <w:color w:val="595959" w:themeColor="text1" w:themeTint="A6"/>
+          <w:lang w:eastAsia="ko-KR"/>
+        </w:rPr>
+      </w:pPr>
+      <w:r>
+        <w:rPr>
+          <w:rFonts w:hint="eastAsia"/>
+          <w:i/>
+          <w:iCs/>
+          <w:color w:val="595959" w:themeColor="text1" w:themeTint="A6"/>
+          <w:lang w:eastAsia="ko-KR"/>
+        </w:rPr>
+        <w:t>{</w:t>
+      </w:r>
+    </w:p>
+    <w:p>
+      <w:pPr>
+        <w:pStyle w:val="a5"/>
+        <w:ind w:leftChars="0" w:left="1200" w:firstLine="400"/>
+        <w:rPr>
+          <w:i/>
+          <w:iCs/>
+          <w:color w:val="595959" w:themeColor="text1" w:themeTint="A6"/>
+          <w:lang w:eastAsia="ko-KR"/>
+        </w:rPr>
+      </w:pPr>
+      <w:proofErr w:type="gramStart"/>
+      <w:r>
+        <w:rPr>
+          <w:rFonts w:hint="eastAsia"/>
+          <w:i/>
+          <w:iCs/>
+          <w:color w:val="595959" w:themeColor="text1" w:themeTint="A6"/>
+          <w:lang w:eastAsia="ko-KR"/>
+        </w:rPr>
+        <w:t>f</w:t>
+      </w:r>
+      <w:r>
+        <w:rPr>
+          <w:i/>
+          <w:iCs/>
+          <w:color w:val="595959" w:themeColor="text1" w:themeTint="A6"/>
+          <w:lang w:eastAsia="ko-KR"/>
+        </w:rPr>
+        <w:t>(</w:t>
+      </w:r>
+      <w:proofErr w:type="gramEnd"/>
+      <w:r>
+        <w:rPr>
+          <w:i/>
+          <w:iCs/>
+          <w:color w:val="595959" w:themeColor="text1" w:themeTint="A6"/>
+          <w:lang w:eastAsia="ko-KR"/>
+        </w:rPr>
+        <w:t>a &gt; b ? a : b);</w:t>
+      </w:r>
+    </w:p>
+    <w:p>
+      <w:pPr>
+        <w:pStyle w:val="a5"/>
+        <w:ind w:leftChars="0" w:left="1200"/>
+        <w:rPr>
+          <w:i/>
+          <w:iCs/>
+          <w:color w:val="595959" w:themeColor="text1" w:themeTint="A6"/>
+          <w:lang w:eastAsia="ko-KR"/>
+        </w:rPr>
+      </w:pPr>
+      <w:r>
+        <w:rPr>
+          <w:rFonts w:hint="eastAsia"/>
+          <w:i/>
+          <w:iCs/>
+          <w:color w:val="595959" w:themeColor="text1" w:themeTint="A6"/>
+          <w:lang w:eastAsia="ko-KR"/>
+        </w:rPr>
+        <w:t>}</w:t>
+      </w:r>
+    </w:p>
+    <w:p>
+      <w:pPr>
+        <w:pStyle w:val="a5"/>
+        <w:ind w:leftChars="0" w:left="1200"/>
+        <w:rPr>
+          <w:color w:val="000000" w:themeColor="text1"/>
+          <w:lang w:eastAsia="ko-KR"/>
+        </w:rPr>
+      </w:pPr>
+      <w:r>
+        <w:rPr>
+          <w:rFonts w:hint="eastAsia"/>
+          <w:color w:val="000000" w:themeColor="text1"/>
+          <w:lang w:eastAsia="ko-KR"/>
+        </w:rPr>
+        <w:t>이</w:t>
+      </w:r>
+      <w:r>
+        <w:rPr>
+          <w:rFonts w:hint="eastAsia"/>
+          <w:color w:val="000000" w:themeColor="text1"/>
+          <w:lang w:eastAsia="ko-KR"/>
+        </w:rPr>
+        <w:t xml:space="preserve"> </w:t>
+      </w:r>
+      <w:r>
+        <w:rPr>
+          <w:rFonts w:hint="eastAsia"/>
+          <w:color w:val="000000" w:themeColor="text1"/>
+          <w:lang w:eastAsia="ko-KR"/>
+        </w:rPr>
+        <w:t>함수는</w:t>
+      </w:r>
+      <w:r>
+        <w:rPr>
+          <w:rFonts w:hint="eastAsia"/>
+          <w:color w:val="000000" w:themeColor="text1"/>
+          <w:lang w:eastAsia="ko-KR"/>
+        </w:rPr>
+        <w:t xml:space="preserve"> </w:t>
+      </w:r>
+      <w:r>
+        <w:rPr>
+          <w:rFonts w:hint="eastAsia"/>
+          <w:color w:val="000000" w:themeColor="text1"/>
+          <w:lang w:eastAsia="ko-KR"/>
+        </w:rPr>
+        <w:t>템플릿이기에</w:t>
+      </w:r>
+      <w:r>
+        <w:rPr>
+          <w:rFonts w:hint="eastAsia"/>
+          <w:color w:val="000000" w:themeColor="text1"/>
+          <w:lang w:eastAsia="ko-KR"/>
+        </w:rPr>
+        <w:t xml:space="preserve"> </w:t>
+      </w:r>
+      <w:r>
+        <w:rPr>
+          <w:rFonts w:hint="eastAsia"/>
+          <w:color w:val="000000" w:themeColor="text1"/>
+          <w:lang w:eastAsia="ko-KR"/>
+        </w:rPr>
+        <w:t>동일</w:t>
+      </w:r>
+      <w:r>
+        <w:rPr>
+          <w:rFonts w:hint="eastAsia"/>
+          <w:color w:val="000000" w:themeColor="text1"/>
+          <w:lang w:eastAsia="ko-KR"/>
+        </w:rPr>
+        <w:t xml:space="preserve"> </w:t>
+      </w:r>
+      <w:r>
+        <w:rPr>
+          <w:rFonts w:hint="eastAsia"/>
+          <w:color w:val="000000" w:themeColor="text1"/>
+          <w:lang w:eastAsia="ko-KR"/>
+        </w:rPr>
+        <w:t>계열</w:t>
+      </w:r>
+      <w:r>
+        <w:rPr>
+          <w:rFonts w:hint="eastAsia"/>
+          <w:color w:val="000000" w:themeColor="text1"/>
+          <w:lang w:eastAsia="ko-KR"/>
+        </w:rPr>
+        <w:t xml:space="preserve"> </w:t>
+      </w:r>
+      <w:proofErr w:type="spellStart"/>
+      <w:r>
+        <w:rPr>
+          <w:rFonts w:hint="eastAsia"/>
+          <w:color w:val="000000" w:themeColor="text1"/>
+          <w:lang w:eastAsia="ko-KR"/>
+        </w:rPr>
+        <w:t>함수군을</w:t>
+      </w:r>
+      <w:proofErr w:type="spellEnd"/>
+      <w:r>
+        <w:rPr>
+          <w:rFonts w:hint="eastAsia"/>
+          <w:color w:val="000000" w:themeColor="text1"/>
+          <w:lang w:eastAsia="ko-KR"/>
+        </w:rPr>
+        <w:t xml:space="preserve"> </w:t>
+      </w:r>
+      <w:r>
+        <w:rPr>
+          <w:rFonts w:hint="eastAsia"/>
+          <w:color w:val="000000" w:themeColor="text1"/>
+          <w:lang w:eastAsia="ko-KR"/>
+        </w:rPr>
+        <w:t>만들어낸다</w:t>
+      </w:r>
+      <w:r>
+        <w:rPr>
+          <w:rFonts w:hint="eastAsia"/>
+          <w:color w:val="000000" w:themeColor="text1"/>
+          <w:lang w:eastAsia="ko-KR"/>
+        </w:rPr>
+        <w:t>.</w:t>
+      </w:r>
+    </w:p>
+    <w:p>
+      <w:pPr>
+        <w:pStyle w:val="2"/>
+        <w:rPr>
+          <w:rFonts w:asciiTheme="minorHAnsi" w:hAnsiTheme="minorHAnsi" w:cstheme="minorHAnsi"/>
+          <w:lang w:eastAsia="ko-KR"/>
+        </w:rPr>
+      </w:pPr>
+      <w:r>
+        <w:rPr>
+          <w:rFonts w:asciiTheme="minorHAnsi" w:hAnsiTheme="minorHAnsi" w:cstheme="minorHAnsi"/>
+          <w:lang w:eastAsia="ko-KR"/>
+        </w:rPr>
+        <w:t>항목</w:t>
+      </w:r>
+      <w:r>
+        <w:rPr>
+          <w:rFonts w:asciiTheme="minorHAnsi" w:hAnsiTheme="minorHAnsi" w:cstheme="minorHAnsi"/>
+          <w:lang w:eastAsia="ko-KR"/>
+        </w:rPr>
+        <w:t xml:space="preserve"> </w:t>
+      </w:r>
+      <w:r>
+        <w:rPr>
+          <w:rFonts w:asciiTheme="minorHAnsi" w:hAnsiTheme="minorHAnsi" w:cstheme="minorHAnsi"/>
+          <w:lang w:eastAsia="ko-KR"/>
+        </w:rPr>
+        <w:t>3</w:t>
+      </w:r>
+      <w:r>
+        <w:rPr>
+          <w:rFonts w:asciiTheme="minorHAnsi" w:hAnsiTheme="minorHAnsi" w:cstheme="minorHAnsi"/>
+          <w:lang w:eastAsia="ko-KR"/>
+        </w:rPr>
+        <w:t xml:space="preserve"> </w:t>
+      </w:r>
+      <w:proofErr w:type="spellStart"/>
+      <w:r>
+        <w:rPr>
+          <w:rFonts w:asciiTheme="minorHAnsi" w:hAnsiTheme="minorHAnsi" w:cstheme="minorHAnsi"/>
+          <w:lang w:eastAsia="ko-KR"/>
+        </w:rPr>
+        <w:t>ㅣ</w:t>
+      </w:r>
+      <w:proofErr w:type="spellEnd"/>
+      <w:r>
+        <w:rPr>
+          <w:rFonts w:asciiTheme="minorHAnsi" w:hAnsiTheme="minorHAnsi" w:cstheme="minorHAnsi"/>
+          <w:lang w:eastAsia="ko-KR"/>
+        </w:rPr>
+        <w:t xml:space="preserve"> </w:t>
+      </w:r>
+      <w:r>
+        <w:rPr>
+          <w:rFonts w:asciiTheme="minorHAnsi" w:hAnsiTheme="minorHAnsi" w:cstheme="minorHAnsi" w:hint="eastAsia"/>
+          <w:lang w:eastAsia="ko-KR"/>
+        </w:rPr>
+        <w:t>낌새만</w:t>
+      </w:r>
+      <w:r>
+        <w:rPr>
+          <w:rFonts w:asciiTheme="minorHAnsi" w:hAnsiTheme="minorHAnsi" w:cstheme="minorHAnsi" w:hint="eastAsia"/>
+          <w:lang w:eastAsia="ko-KR"/>
+        </w:rPr>
+        <w:t xml:space="preserve"> </w:t>
+      </w:r>
+      <w:r>
+        <w:rPr>
+          <w:rFonts w:asciiTheme="minorHAnsi" w:hAnsiTheme="minorHAnsi" w:cstheme="minorHAnsi" w:hint="eastAsia"/>
+          <w:lang w:eastAsia="ko-KR"/>
+        </w:rPr>
+        <w:t>보이면</w:t>
+      </w:r>
+      <w:r>
+        <w:rPr>
+          <w:rFonts w:asciiTheme="minorHAnsi" w:hAnsiTheme="minorHAnsi" w:cstheme="minorHAnsi" w:hint="eastAsia"/>
+          <w:lang w:eastAsia="ko-KR"/>
+        </w:rPr>
+        <w:t xml:space="preserve"> </w:t>
+      </w:r>
+      <w:r>
+        <w:rPr>
+          <w:rFonts w:asciiTheme="minorHAnsi" w:hAnsiTheme="minorHAnsi" w:cstheme="minorHAnsi"/>
+          <w:lang w:eastAsia="ko-KR"/>
+        </w:rPr>
+        <w:t>const</w:t>
+      </w:r>
+      <w:proofErr w:type="spellStart"/>
+      <w:r>
+        <w:rPr>
+          <w:rFonts w:asciiTheme="minorHAnsi" w:hAnsiTheme="minorHAnsi" w:cstheme="minorHAnsi" w:hint="eastAsia"/>
+          <w:lang w:eastAsia="ko-KR"/>
+        </w:rPr>
+        <w:t>를</w:t>
+      </w:r>
+      <w:proofErr w:type="spellEnd"/>
+      <w:r>
+        <w:rPr>
+          <w:rFonts w:asciiTheme="minorHAnsi" w:hAnsiTheme="minorHAnsi" w:cstheme="minorHAnsi" w:hint="eastAsia"/>
+          <w:lang w:eastAsia="ko-KR"/>
+        </w:rPr>
+        <w:t xml:space="preserve"> </w:t>
+      </w:r>
+      <w:r>
+        <w:rPr>
+          <w:rFonts w:asciiTheme="minorHAnsi" w:hAnsiTheme="minorHAnsi" w:cstheme="minorHAnsi" w:hint="eastAsia"/>
+          <w:lang w:eastAsia="ko-KR"/>
+        </w:rPr>
+        <w:t>들이대</w:t>
+      </w:r>
+      <w:r>
+        <w:rPr>
+          <w:rFonts w:asciiTheme="minorHAnsi" w:hAnsiTheme="minorHAnsi" w:cstheme="minorHAnsi" w:hint="eastAsia"/>
+          <w:lang w:eastAsia="ko-KR"/>
+        </w:rPr>
+        <w:t xml:space="preserve"> </w:t>
+      </w:r>
+      <w:r>
+        <w:rPr>
+          <w:rFonts w:asciiTheme="minorHAnsi" w:hAnsiTheme="minorHAnsi" w:cstheme="minorHAnsi" w:hint="eastAsia"/>
+          <w:lang w:eastAsia="ko-KR"/>
+        </w:rPr>
+        <w:t>보자</w:t>
+      </w:r>
+      <w:r>
+        <w:rPr>
+          <w:rFonts w:asciiTheme="minorHAnsi" w:hAnsiTheme="minorHAnsi" w:cstheme="minorHAnsi"/>
+          <w:lang w:eastAsia="ko-KR"/>
+        </w:rPr>
+        <w:t xml:space="preserve"> </w:t>
+      </w:r>
+    </w:p>
+    <w:p>
+      <w:pPr>
+        <w:rPr>
+          <w:color w:val="000000" w:themeColor="text1"/>
+          <w:lang w:eastAsia="ko-KR"/>
+        </w:rPr>
+      </w:pPr>
+      <w:r>
+        <w:rPr>
+          <w:color w:val="000000" w:themeColor="text1"/>
+          <w:lang w:eastAsia="ko-KR"/>
+        </w:rPr>
+        <w:t>const</w:t>
+      </w:r>
+      <w:r>
+        <w:rPr>
+          <w:rFonts w:hint="eastAsia"/>
+          <w:color w:val="000000" w:themeColor="text1"/>
+          <w:lang w:eastAsia="ko-KR"/>
+        </w:rPr>
+        <w:t>가</w:t>
+      </w:r>
+      <w:r>
+        <w:rPr>
+          <w:rFonts w:hint="eastAsia"/>
+          <w:color w:val="000000" w:themeColor="text1"/>
+          <w:lang w:eastAsia="ko-KR"/>
+        </w:rPr>
+        <w:t xml:space="preserve"> </w:t>
+      </w:r>
+      <w:r>
+        <w:rPr>
+          <w:rFonts w:hint="eastAsia"/>
+          <w:color w:val="000000" w:themeColor="text1"/>
+          <w:lang w:eastAsia="ko-KR"/>
+        </w:rPr>
+        <w:t>붙은</w:t>
+      </w:r>
+      <w:r>
+        <w:rPr>
+          <w:rFonts w:hint="eastAsia"/>
+          <w:color w:val="000000" w:themeColor="text1"/>
+          <w:lang w:eastAsia="ko-KR"/>
+        </w:rPr>
+        <w:t xml:space="preserve"> </w:t>
+      </w:r>
+      <w:r>
+        <w:rPr>
+          <w:rFonts w:hint="eastAsia"/>
+          <w:color w:val="000000" w:themeColor="text1"/>
+          <w:lang w:eastAsia="ko-KR"/>
+        </w:rPr>
+        <w:t>객체는</w:t>
+      </w:r>
+      <w:r>
+        <w:rPr>
+          <w:rFonts w:hint="eastAsia"/>
+          <w:color w:val="000000" w:themeColor="text1"/>
+          <w:lang w:eastAsia="ko-KR"/>
+        </w:rPr>
+        <w:t xml:space="preserve"> </w:t>
+      </w:r>
+      <w:r>
+        <w:rPr>
+          <w:rFonts w:hint="eastAsia"/>
+          <w:color w:val="000000" w:themeColor="text1"/>
+          <w:lang w:eastAsia="ko-KR"/>
+        </w:rPr>
+        <w:t>외부</w:t>
+      </w:r>
+      <w:r>
+        <w:rPr>
+          <w:rFonts w:hint="eastAsia"/>
+          <w:color w:val="000000" w:themeColor="text1"/>
+          <w:lang w:eastAsia="ko-KR"/>
+        </w:rPr>
+        <w:t xml:space="preserve"> </w:t>
+      </w:r>
+      <w:r>
+        <w:rPr>
+          <w:rFonts w:hint="eastAsia"/>
+          <w:color w:val="000000" w:themeColor="text1"/>
+          <w:lang w:eastAsia="ko-KR"/>
+        </w:rPr>
+        <w:t>변경을</w:t>
+      </w:r>
+      <w:r>
+        <w:rPr>
+          <w:rFonts w:hint="eastAsia"/>
+          <w:color w:val="000000" w:themeColor="text1"/>
+          <w:lang w:eastAsia="ko-KR"/>
+        </w:rPr>
+        <w:t xml:space="preserve"> </w:t>
+      </w:r>
+      <w:r>
+        <w:rPr>
+          <w:rFonts w:hint="eastAsia"/>
+          <w:color w:val="000000" w:themeColor="text1"/>
+          <w:lang w:eastAsia="ko-KR"/>
+        </w:rPr>
+        <w:t>불가능하게</w:t>
+      </w:r>
+      <w:r>
+        <w:rPr>
+          <w:rFonts w:hint="eastAsia"/>
+          <w:color w:val="000000" w:themeColor="text1"/>
+          <w:lang w:eastAsia="ko-KR"/>
+        </w:rPr>
+        <w:t xml:space="preserve"> </w:t>
+      </w:r>
+      <w:r>
+        <w:rPr>
+          <w:rFonts w:hint="eastAsia"/>
+          <w:color w:val="000000" w:themeColor="text1"/>
+          <w:lang w:eastAsia="ko-KR"/>
+        </w:rPr>
+        <w:t>한다</w:t>
+      </w:r>
+      <w:r>
+        <w:rPr>
+          <w:rFonts w:hint="eastAsia"/>
+          <w:color w:val="000000" w:themeColor="text1"/>
+          <w:lang w:eastAsia="ko-KR"/>
+        </w:rPr>
+        <w:t>.</w:t>
+      </w:r>
+      <w:r>
+        <w:rPr>
+          <w:color w:val="000000" w:themeColor="text1"/>
+          <w:lang w:eastAsia="ko-KR"/>
+        </w:rPr>
+        <w:t xml:space="preserve"> </w:t>
+      </w:r>
+      <w:r>
+        <w:rPr>
+          <w:rFonts w:hint="eastAsia"/>
+          <w:color w:val="000000" w:themeColor="text1"/>
+          <w:lang w:eastAsia="ko-KR"/>
+        </w:rPr>
+        <w:t>어떤</w:t>
+      </w:r>
+      <w:r>
+        <w:rPr>
+          <w:rFonts w:hint="eastAsia"/>
+          <w:color w:val="000000" w:themeColor="text1"/>
+          <w:lang w:eastAsia="ko-KR"/>
+        </w:rPr>
+        <w:t xml:space="preserve"> </w:t>
+      </w:r>
+      <w:r>
+        <w:rPr>
+          <w:rFonts w:hint="eastAsia"/>
+          <w:color w:val="000000" w:themeColor="text1"/>
+          <w:lang w:eastAsia="ko-KR"/>
+        </w:rPr>
+        <w:t>값이</w:t>
+      </w:r>
+      <w:r>
+        <w:rPr>
+          <w:color w:val="000000" w:themeColor="text1"/>
+          <w:lang w:eastAsia="ko-KR"/>
+        </w:rPr>
+        <w:t xml:space="preserve"> </w:t>
+      </w:r>
+      <w:r>
+        <w:rPr>
+          <w:rFonts w:hint="eastAsia"/>
+          <w:color w:val="000000" w:themeColor="text1"/>
+          <w:lang w:eastAsia="ko-KR"/>
+        </w:rPr>
+        <w:t>즉</w:t>
+      </w:r>
+      <w:r>
+        <w:rPr>
+          <w:rFonts w:hint="eastAsia"/>
+          <w:color w:val="000000" w:themeColor="text1"/>
+          <w:lang w:eastAsia="ko-KR"/>
+        </w:rPr>
+        <w:t xml:space="preserve"> </w:t>
+      </w:r>
+      <w:r>
+        <w:rPr>
+          <w:rFonts w:hint="eastAsia"/>
+          <w:color w:val="000000" w:themeColor="text1"/>
+          <w:lang w:eastAsia="ko-KR"/>
+        </w:rPr>
+        <w:t>객체의</w:t>
+      </w:r>
+      <w:r>
+        <w:rPr>
+          <w:rFonts w:hint="eastAsia"/>
+          <w:color w:val="000000" w:themeColor="text1"/>
+          <w:lang w:eastAsia="ko-KR"/>
+        </w:rPr>
+        <w:t xml:space="preserve"> </w:t>
+      </w:r>
+      <w:r>
+        <w:rPr>
+          <w:rFonts w:hint="eastAsia"/>
+          <w:color w:val="000000" w:themeColor="text1"/>
+          <w:lang w:eastAsia="ko-KR"/>
+        </w:rPr>
+        <w:t>내용이</w:t>
+      </w:r>
+      <w:r>
+        <w:rPr>
+          <w:rFonts w:hint="eastAsia"/>
+          <w:color w:val="000000" w:themeColor="text1"/>
+          <w:lang w:eastAsia="ko-KR"/>
+        </w:rPr>
+        <w:t xml:space="preserve"> </w:t>
+      </w:r>
+      <w:proofErr w:type="spellStart"/>
+      <w:r>
+        <w:rPr>
+          <w:rFonts w:hint="eastAsia"/>
+          <w:color w:val="000000" w:themeColor="text1"/>
+          <w:lang w:eastAsia="ko-KR"/>
+        </w:rPr>
+        <w:t>불변이어야</w:t>
+      </w:r>
+      <w:proofErr w:type="spellEnd"/>
+      <w:r>
+        <w:rPr>
+          <w:rFonts w:hint="eastAsia"/>
+          <w:color w:val="000000" w:themeColor="text1"/>
+          <w:lang w:eastAsia="ko-KR"/>
+        </w:rPr>
+        <w:t xml:space="preserve"> </w:t>
+      </w:r>
+      <w:r>
+        <w:rPr>
+          <w:rFonts w:hint="eastAsia"/>
+          <w:color w:val="000000" w:themeColor="text1"/>
+          <w:lang w:eastAsia="ko-KR"/>
+        </w:rPr>
+        <w:t>한다는</w:t>
+      </w:r>
+      <w:r>
+        <w:rPr>
+          <w:rFonts w:hint="eastAsia"/>
+          <w:color w:val="000000" w:themeColor="text1"/>
+          <w:lang w:eastAsia="ko-KR"/>
+        </w:rPr>
+        <w:t xml:space="preserve"> </w:t>
+      </w:r>
+      <w:r>
+        <w:rPr>
+          <w:rFonts w:hint="eastAsia"/>
+          <w:color w:val="000000" w:themeColor="text1"/>
+          <w:lang w:eastAsia="ko-KR"/>
+        </w:rPr>
+        <w:t>것을</w:t>
+      </w:r>
+      <w:r>
+        <w:rPr>
+          <w:rFonts w:hint="eastAsia"/>
+          <w:color w:val="000000" w:themeColor="text1"/>
+          <w:lang w:eastAsia="ko-KR"/>
+        </w:rPr>
+        <w:t xml:space="preserve"> </w:t>
+      </w:r>
+      <w:r>
+        <w:rPr>
+          <w:rFonts w:hint="eastAsia"/>
+          <w:color w:val="000000" w:themeColor="text1"/>
+          <w:lang w:eastAsia="ko-KR"/>
+        </w:rPr>
+        <w:t>컴파일러와</w:t>
+      </w:r>
+      <w:r>
+        <w:rPr>
+          <w:rFonts w:hint="eastAsia"/>
+          <w:color w:val="000000" w:themeColor="text1"/>
+          <w:lang w:eastAsia="ko-KR"/>
+        </w:rPr>
+        <w:t xml:space="preserve"> </w:t>
+      </w:r>
+      <w:r>
+        <w:rPr>
+          <w:rFonts w:hint="eastAsia"/>
+          <w:color w:val="000000" w:themeColor="text1"/>
+          <w:lang w:eastAsia="ko-KR"/>
+        </w:rPr>
+        <w:t>타</w:t>
+      </w:r>
+      <w:r>
+        <w:rPr>
+          <w:rFonts w:hint="eastAsia"/>
+          <w:color w:val="000000" w:themeColor="text1"/>
+          <w:lang w:eastAsia="ko-KR"/>
+        </w:rPr>
+        <w:t xml:space="preserve"> </w:t>
+      </w:r>
+      <w:r>
+        <w:rPr>
+          <w:rFonts w:hint="eastAsia"/>
+          <w:color w:val="000000" w:themeColor="text1"/>
+          <w:lang w:eastAsia="ko-KR"/>
+        </w:rPr>
+        <w:t>사용자에게</w:t>
+      </w:r>
+      <w:r>
+        <w:rPr>
+          <w:rFonts w:hint="eastAsia"/>
+          <w:color w:val="000000" w:themeColor="text1"/>
+          <w:lang w:eastAsia="ko-KR"/>
+        </w:rPr>
+        <w:t xml:space="preserve"> </w:t>
+      </w:r>
+      <w:r>
+        <w:rPr>
+          <w:rFonts w:hint="eastAsia"/>
+          <w:color w:val="000000" w:themeColor="text1"/>
+          <w:lang w:eastAsia="ko-KR"/>
+        </w:rPr>
+        <w:t>공유하는</w:t>
+      </w:r>
+      <w:r>
+        <w:rPr>
+          <w:rFonts w:hint="eastAsia"/>
+          <w:color w:val="000000" w:themeColor="text1"/>
+          <w:lang w:eastAsia="ko-KR"/>
+        </w:rPr>
+        <w:t xml:space="preserve"> </w:t>
+      </w:r>
+      <w:r>
+        <w:rPr>
+          <w:rFonts w:hint="eastAsia"/>
+          <w:color w:val="000000" w:themeColor="text1"/>
+          <w:lang w:eastAsia="ko-KR"/>
+        </w:rPr>
+        <w:t>용도이다</w:t>
+      </w:r>
+      <w:r>
+        <w:rPr>
+          <w:rFonts w:hint="eastAsia"/>
+          <w:color w:val="000000" w:themeColor="text1"/>
+          <w:lang w:eastAsia="ko-KR"/>
+        </w:rPr>
+        <w:t>.</w:t>
+      </w:r>
+    </w:p>
+    <w:p>
+      <w:pPr>
+        <w:rPr>
+          <w:color w:val="000000" w:themeColor="text1"/>
+          <w:lang w:eastAsia="ko-KR"/>
+        </w:rPr>
+      </w:pPr>
+      <w:r>
+        <w:rPr>
+          <w:rFonts w:hint="eastAsia"/>
+          <w:color w:val="000000" w:themeColor="text1"/>
+          <w:lang w:eastAsia="ko-KR"/>
+        </w:rPr>
+        <w:t>c</w:t>
+      </w:r>
+      <w:r>
+        <w:rPr>
+          <w:color w:val="000000" w:themeColor="text1"/>
+          <w:lang w:eastAsia="ko-KR"/>
+        </w:rPr>
+        <w:t>onst</w:t>
+      </w:r>
+      <w:r>
+        <w:rPr>
+          <w:rFonts w:hint="eastAsia"/>
+          <w:color w:val="000000" w:themeColor="text1"/>
+          <w:lang w:eastAsia="ko-KR"/>
+        </w:rPr>
+        <w:t>는</w:t>
+      </w:r>
+      <w:r>
+        <w:rPr>
+          <w:rFonts w:hint="eastAsia"/>
+          <w:color w:val="000000" w:themeColor="text1"/>
+          <w:lang w:eastAsia="ko-KR"/>
+        </w:rPr>
+        <w:t xml:space="preserve"> </w:t>
+      </w:r>
+      <w:r>
+        <w:rPr>
+          <w:rFonts w:hint="eastAsia"/>
+          <w:color w:val="000000" w:themeColor="text1"/>
+          <w:lang w:eastAsia="ko-KR"/>
+        </w:rPr>
+        <w:t>클래스</w:t>
+      </w:r>
+      <w:r>
+        <w:rPr>
+          <w:rFonts w:hint="eastAsia"/>
+          <w:color w:val="000000" w:themeColor="text1"/>
+          <w:lang w:eastAsia="ko-KR"/>
+        </w:rPr>
+        <w:t xml:space="preserve"> </w:t>
+      </w:r>
+      <w:r>
+        <w:rPr>
+          <w:rFonts w:hint="eastAsia"/>
+          <w:color w:val="000000" w:themeColor="text1"/>
+          <w:lang w:eastAsia="ko-KR"/>
+        </w:rPr>
+        <w:t>바깥에서</w:t>
+      </w:r>
+      <w:r>
+        <w:rPr>
+          <w:rFonts w:hint="eastAsia"/>
+          <w:color w:val="000000" w:themeColor="text1"/>
+          <w:lang w:eastAsia="ko-KR"/>
+        </w:rPr>
+        <w:t xml:space="preserve"> </w:t>
+      </w:r>
+      <w:r>
+        <w:rPr>
+          <w:rFonts w:hint="eastAsia"/>
+          <w:color w:val="000000" w:themeColor="text1"/>
+          <w:lang w:eastAsia="ko-KR"/>
+        </w:rPr>
+        <w:t>전역</w:t>
+      </w:r>
+      <w:r>
+        <w:rPr>
+          <w:rFonts w:hint="eastAsia"/>
+          <w:color w:val="000000" w:themeColor="text1"/>
+          <w:lang w:eastAsia="ko-KR"/>
+        </w:rPr>
+        <w:t xml:space="preserve"> </w:t>
+      </w:r>
+      <w:r>
+        <w:rPr>
+          <w:rFonts w:hint="eastAsia"/>
+          <w:color w:val="000000" w:themeColor="text1"/>
+          <w:lang w:eastAsia="ko-KR"/>
+        </w:rPr>
+        <w:t>혹은</w:t>
+      </w:r>
+      <w:r>
+        <w:rPr>
+          <w:rFonts w:hint="eastAsia"/>
+          <w:color w:val="000000" w:themeColor="text1"/>
+          <w:lang w:eastAsia="ko-KR"/>
+        </w:rPr>
+        <w:t xml:space="preserve"> </w:t>
+      </w:r>
+      <w:r>
+        <w:rPr>
+          <w:rFonts w:hint="eastAsia"/>
+          <w:color w:val="000000" w:themeColor="text1"/>
+          <w:lang w:eastAsia="ko-KR"/>
+        </w:rPr>
+        <w:t>네임스페이스</w:t>
+      </w:r>
+      <w:r>
+        <w:rPr>
+          <w:rFonts w:hint="eastAsia"/>
+          <w:color w:val="000000" w:themeColor="text1"/>
+          <w:lang w:eastAsia="ko-KR"/>
+        </w:rPr>
+        <w:t xml:space="preserve"> </w:t>
+      </w:r>
+      <w:proofErr w:type="spellStart"/>
+      <w:r>
+        <w:rPr>
+          <w:rFonts w:hint="eastAsia"/>
+          <w:color w:val="000000" w:themeColor="text1"/>
+          <w:lang w:eastAsia="ko-KR"/>
+        </w:rPr>
+        <w:t>유효범위의</w:t>
+      </w:r>
+      <w:proofErr w:type="spellEnd"/>
+      <w:r>
+        <w:rPr>
+          <w:rFonts w:hint="eastAsia"/>
+          <w:color w:val="000000" w:themeColor="text1"/>
+          <w:lang w:eastAsia="ko-KR"/>
+        </w:rPr>
+        <w:t xml:space="preserve"> </w:t>
+      </w:r>
+      <w:r>
+        <w:rPr>
+          <w:rFonts w:hint="eastAsia"/>
+          <w:color w:val="000000" w:themeColor="text1"/>
+          <w:lang w:eastAsia="ko-KR"/>
+        </w:rPr>
+        <w:t>상수를</w:t>
+      </w:r>
+      <w:r>
+        <w:rPr>
+          <w:rFonts w:hint="eastAsia"/>
+          <w:color w:val="000000" w:themeColor="text1"/>
+          <w:lang w:eastAsia="ko-KR"/>
+        </w:rPr>
+        <w:t xml:space="preserve"> </w:t>
+      </w:r>
+      <w:r>
+        <w:rPr>
+          <w:rFonts w:hint="eastAsia"/>
+          <w:color w:val="000000" w:themeColor="text1"/>
+          <w:lang w:eastAsia="ko-KR"/>
+        </w:rPr>
+        <w:t>선언하는데</w:t>
+      </w:r>
+      <w:r>
+        <w:rPr>
+          <w:rFonts w:hint="eastAsia"/>
+          <w:color w:val="000000" w:themeColor="text1"/>
+          <w:lang w:eastAsia="ko-KR"/>
+        </w:rPr>
+        <w:t xml:space="preserve"> </w:t>
+      </w:r>
+      <w:r>
+        <w:rPr>
+          <w:rFonts w:hint="eastAsia"/>
+          <w:color w:val="000000" w:themeColor="text1"/>
+          <w:lang w:eastAsia="ko-KR"/>
+        </w:rPr>
+        <w:t>쓰일</w:t>
+      </w:r>
+      <w:r>
+        <w:rPr>
+          <w:rFonts w:hint="eastAsia"/>
+          <w:color w:val="000000" w:themeColor="text1"/>
+          <w:lang w:eastAsia="ko-KR"/>
+        </w:rPr>
+        <w:t xml:space="preserve"> </w:t>
+      </w:r>
+      <w:r>
+        <w:rPr>
+          <w:rFonts w:hint="eastAsia"/>
+          <w:color w:val="000000" w:themeColor="text1"/>
+          <w:lang w:eastAsia="ko-KR"/>
+        </w:rPr>
+        <w:t>수</w:t>
+      </w:r>
+      <w:r>
+        <w:rPr>
+          <w:rFonts w:hint="eastAsia"/>
+          <w:color w:val="000000" w:themeColor="text1"/>
+          <w:lang w:eastAsia="ko-KR"/>
+        </w:rPr>
+        <w:t xml:space="preserve"> </w:t>
+      </w:r>
+      <w:r>
+        <w:rPr>
+          <w:rFonts w:hint="eastAsia"/>
+          <w:color w:val="000000" w:themeColor="text1"/>
+          <w:lang w:eastAsia="ko-KR"/>
+        </w:rPr>
+        <w:t>있고</w:t>
+      </w:r>
+      <w:r>
+        <w:rPr>
+          <w:rFonts w:hint="eastAsia"/>
+          <w:color w:val="000000" w:themeColor="text1"/>
+          <w:lang w:eastAsia="ko-KR"/>
+        </w:rPr>
+        <w:t>,</w:t>
+      </w:r>
+      <w:r>
+        <w:rPr>
+          <w:color w:val="000000" w:themeColor="text1"/>
+          <w:lang w:eastAsia="ko-KR"/>
+        </w:rPr>
+        <w:t xml:space="preserve"> </w:t>
+      </w:r>
+      <w:r>
+        <w:rPr>
+          <w:rFonts w:hint="eastAsia"/>
+          <w:color w:val="000000" w:themeColor="text1"/>
+          <w:lang w:eastAsia="ko-KR"/>
+        </w:rPr>
+        <w:t>파일</w:t>
+      </w:r>
+      <w:r>
+        <w:rPr>
+          <w:rFonts w:hint="eastAsia"/>
+          <w:color w:val="000000" w:themeColor="text1"/>
+          <w:lang w:eastAsia="ko-KR"/>
+        </w:rPr>
+        <w:t>,</w:t>
+      </w:r>
+      <w:r>
+        <w:rPr>
+          <w:color w:val="000000" w:themeColor="text1"/>
+          <w:lang w:eastAsia="ko-KR"/>
+        </w:rPr>
+        <w:t xml:space="preserve"> </w:t>
+      </w:r>
+      <w:r>
+        <w:rPr>
+          <w:rFonts w:hint="eastAsia"/>
+          <w:color w:val="000000" w:themeColor="text1"/>
+          <w:lang w:eastAsia="ko-KR"/>
+        </w:rPr>
+        <w:t>함수</w:t>
+      </w:r>
+      <w:r>
+        <w:rPr>
+          <w:rFonts w:hint="eastAsia"/>
+          <w:color w:val="000000" w:themeColor="text1"/>
+          <w:lang w:eastAsia="ko-KR"/>
+        </w:rPr>
+        <w:t xml:space="preserve"> </w:t>
+      </w:r>
+      <w:r>
+        <w:rPr>
+          <w:rFonts w:hint="eastAsia"/>
+          <w:color w:val="000000" w:themeColor="text1"/>
+          <w:lang w:eastAsia="ko-KR"/>
+        </w:rPr>
+        <w:t>블록</w:t>
+      </w:r>
+      <w:r>
+        <w:rPr>
+          <w:rFonts w:hint="eastAsia"/>
+          <w:color w:val="000000" w:themeColor="text1"/>
+          <w:lang w:eastAsia="ko-KR"/>
+        </w:rPr>
+        <w:t xml:space="preserve"> </w:t>
+      </w:r>
+      <w:r>
+        <w:rPr>
+          <w:rFonts w:hint="eastAsia"/>
+          <w:color w:val="000000" w:themeColor="text1"/>
+          <w:lang w:eastAsia="ko-KR"/>
+        </w:rPr>
+        <w:t>유효범위에서</w:t>
+      </w:r>
+      <w:r>
+        <w:rPr>
+          <w:rFonts w:hint="eastAsia"/>
+          <w:color w:val="000000" w:themeColor="text1"/>
+          <w:lang w:eastAsia="ko-KR"/>
+        </w:rPr>
+        <w:t xml:space="preserve"> </w:t>
+      </w:r>
+      <w:r>
+        <w:rPr>
+          <w:color w:val="000000" w:themeColor="text1"/>
+          <w:lang w:eastAsia="ko-KR"/>
+        </w:rPr>
+        <w:t>static</w:t>
+      </w:r>
+      <w:proofErr w:type="spellStart"/>
+      <w:r>
+        <w:rPr>
+          <w:rFonts w:hint="eastAsia"/>
+          <w:color w:val="000000" w:themeColor="text1"/>
+          <w:lang w:eastAsia="ko-KR"/>
+        </w:rPr>
+        <w:t>으로</w:t>
+      </w:r>
+      <w:proofErr w:type="spellEnd"/>
+      <w:r>
+        <w:rPr>
+          <w:rFonts w:hint="eastAsia"/>
+          <w:color w:val="000000" w:themeColor="text1"/>
+          <w:lang w:eastAsia="ko-KR"/>
+        </w:rPr>
+        <w:t xml:space="preserve"> </w:t>
+      </w:r>
+      <w:r>
+        <w:rPr>
+          <w:rFonts w:hint="eastAsia"/>
+          <w:color w:val="000000" w:themeColor="text1"/>
+          <w:lang w:eastAsia="ko-KR"/>
+        </w:rPr>
+        <w:t>선언한</w:t>
+      </w:r>
+      <w:r>
+        <w:rPr>
+          <w:rFonts w:hint="eastAsia"/>
+          <w:color w:val="000000" w:themeColor="text1"/>
+          <w:lang w:eastAsia="ko-KR"/>
+        </w:rPr>
+        <w:t xml:space="preserve"> </w:t>
+      </w:r>
+      <w:r>
+        <w:rPr>
+          <w:rFonts w:hint="eastAsia"/>
+          <w:color w:val="000000" w:themeColor="text1"/>
+          <w:lang w:eastAsia="ko-KR"/>
+        </w:rPr>
+        <w:t>객체에도</w:t>
+      </w:r>
+      <w:r>
+        <w:rPr>
+          <w:rFonts w:hint="eastAsia"/>
+          <w:color w:val="000000" w:themeColor="text1"/>
+          <w:lang w:eastAsia="ko-KR"/>
+        </w:rPr>
+        <w:t xml:space="preserve"> </w:t>
+      </w:r>
+      <w:r>
+        <w:rPr>
+          <w:color w:val="000000" w:themeColor="text1"/>
+          <w:lang w:eastAsia="ko-KR"/>
+        </w:rPr>
+        <w:t>const</w:t>
+      </w:r>
+      <w:proofErr w:type="spellStart"/>
+      <w:r>
+        <w:rPr>
+          <w:rFonts w:hint="eastAsia"/>
+          <w:color w:val="000000" w:themeColor="text1"/>
+          <w:lang w:eastAsia="ko-KR"/>
+        </w:rPr>
+        <w:t>를</w:t>
+      </w:r>
+      <w:proofErr w:type="spellEnd"/>
+      <w:r>
+        <w:rPr>
+          <w:rFonts w:hint="eastAsia"/>
+          <w:color w:val="000000" w:themeColor="text1"/>
+          <w:lang w:eastAsia="ko-KR"/>
+        </w:rPr>
+        <w:t xml:space="preserve"> </w:t>
+      </w:r>
+      <w:r>
+        <w:rPr>
+          <w:rFonts w:hint="eastAsia"/>
+          <w:color w:val="000000" w:themeColor="text1"/>
+          <w:lang w:eastAsia="ko-KR"/>
+        </w:rPr>
+        <w:t>붙일</w:t>
+      </w:r>
+      <w:r>
+        <w:rPr>
+          <w:rFonts w:hint="eastAsia"/>
+          <w:color w:val="000000" w:themeColor="text1"/>
+          <w:lang w:eastAsia="ko-KR"/>
+        </w:rPr>
+        <w:t xml:space="preserve"> </w:t>
+      </w:r>
+      <w:r>
+        <w:rPr>
+          <w:rFonts w:hint="eastAsia"/>
+          <w:color w:val="000000" w:themeColor="text1"/>
+          <w:lang w:eastAsia="ko-KR"/>
+        </w:rPr>
+        <w:t>수</w:t>
+      </w:r>
+      <w:r>
+        <w:rPr>
+          <w:rFonts w:hint="eastAsia"/>
+          <w:color w:val="000000" w:themeColor="text1"/>
+          <w:lang w:eastAsia="ko-KR"/>
+        </w:rPr>
+        <w:t xml:space="preserve"> </w:t>
+      </w:r>
+      <w:r>
+        <w:rPr>
+          <w:rFonts w:hint="eastAsia"/>
+          <w:color w:val="000000" w:themeColor="text1"/>
+          <w:lang w:eastAsia="ko-KR"/>
+        </w:rPr>
+        <w:t>있다</w:t>
+      </w:r>
+      <w:r>
+        <w:rPr>
+          <w:rFonts w:hint="eastAsia"/>
+          <w:color w:val="000000" w:themeColor="text1"/>
+          <w:lang w:eastAsia="ko-KR"/>
+        </w:rPr>
+        <w:t>.</w:t>
+      </w:r>
+      <w:r>
+        <w:rPr>
+          <w:color w:val="000000" w:themeColor="text1"/>
+          <w:lang w:eastAsia="ko-KR"/>
+        </w:rPr>
+        <w:t xml:space="preserve"> </w:t>
+      </w:r>
+      <w:r>
+        <w:rPr>
+          <w:rFonts w:hint="eastAsia"/>
+          <w:color w:val="000000" w:themeColor="text1"/>
+          <w:lang w:eastAsia="ko-KR"/>
+        </w:rPr>
+        <w:t>포인터의</w:t>
+      </w:r>
+      <w:r>
+        <w:rPr>
+          <w:rFonts w:hint="eastAsia"/>
+          <w:color w:val="000000" w:themeColor="text1"/>
+          <w:lang w:eastAsia="ko-KR"/>
+        </w:rPr>
+        <w:t xml:space="preserve"> </w:t>
+      </w:r>
+      <w:r>
+        <w:rPr>
+          <w:rFonts w:hint="eastAsia"/>
+          <w:color w:val="000000" w:themeColor="text1"/>
+          <w:lang w:eastAsia="ko-KR"/>
+        </w:rPr>
+        <w:t>경우</w:t>
+      </w:r>
+      <w:r>
+        <w:rPr>
+          <w:rFonts w:hint="eastAsia"/>
+          <w:color w:val="000000" w:themeColor="text1"/>
+          <w:lang w:eastAsia="ko-KR"/>
+        </w:rPr>
+        <w:t xml:space="preserve"> </w:t>
+      </w:r>
+      <w:r>
+        <w:rPr>
+          <w:rFonts w:hint="eastAsia"/>
+          <w:color w:val="000000" w:themeColor="text1"/>
+          <w:lang w:eastAsia="ko-KR"/>
+        </w:rPr>
+        <w:t>포인터</w:t>
+      </w:r>
+      <w:r>
+        <w:rPr>
+          <w:rFonts w:hint="eastAsia"/>
+          <w:color w:val="000000" w:themeColor="text1"/>
+          <w:lang w:eastAsia="ko-KR"/>
+        </w:rPr>
+        <w:t xml:space="preserve"> </w:t>
+      </w:r>
+      <w:r>
+        <w:rPr>
+          <w:rFonts w:hint="eastAsia"/>
+          <w:color w:val="000000" w:themeColor="text1"/>
+          <w:lang w:eastAsia="ko-KR"/>
+        </w:rPr>
+        <w:t>자체를</w:t>
+      </w:r>
+      <w:r>
+        <w:rPr>
+          <w:rFonts w:hint="eastAsia"/>
+          <w:color w:val="000000" w:themeColor="text1"/>
+          <w:lang w:eastAsia="ko-KR"/>
+        </w:rPr>
+        <w:t xml:space="preserve"> </w:t>
+      </w:r>
+      <w:r>
+        <w:rPr>
+          <w:rFonts w:hint="eastAsia"/>
+          <w:color w:val="000000" w:themeColor="text1"/>
+          <w:lang w:eastAsia="ko-KR"/>
+        </w:rPr>
+        <w:t>상수로</w:t>
+      </w:r>
+      <w:r>
+        <w:rPr>
+          <w:rFonts w:hint="eastAsia"/>
+          <w:color w:val="000000" w:themeColor="text1"/>
+          <w:lang w:eastAsia="ko-KR"/>
+        </w:rPr>
+        <w:t xml:space="preserve"> </w:t>
+      </w:r>
+      <w:r>
+        <w:rPr>
+          <w:rFonts w:hint="eastAsia"/>
+          <w:color w:val="000000" w:themeColor="text1"/>
+          <w:lang w:eastAsia="ko-KR"/>
+        </w:rPr>
+        <w:t>혹은</w:t>
+      </w:r>
+      <w:r>
+        <w:rPr>
+          <w:rFonts w:hint="eastAsia"/>
+          <w:color w:val="000000" w:themeColor="text1"/>
+          <w:lang w:eastAsia="ko-KR"/>
+        </w:rPr>
+        <w:t xml:space="preserve"> </w:t>
+      </w:r>
+      <w:r>
+        <w:rPr>
+          <w:rFonts w:hint="eastAsia"/>
+          <w:color w:val="000000" w:themeColor="text1"/>
+          <w:lang w:eastAsia="ko-KR"/>
+        </w:rPr>
+        <w:t>포인터가</w:t>
+      </w:r>
+      <w:r>
+        <w:rPr>
+          <w:rFonts w:hint="eastAsia"/>
+          <w:color w:val="000000" w:themeColor="text1"/>
+          <w:lang w:eastAsia="ko-KR"/>
+        </w:rPr>
+        <w:t xml:space="preserve"> </w:t>
+      </w:r>
+      <w:r>
+        <w:rPr>
+          <w:rFonts w:hint="eastAsia"/>
+          <w:color w:val="000000" w:themeColor="text1"/>
+          <w:lang w:eastAsia="ko-KR"/>
+        </w:rPr>
+        <w:t>가리키는</w:t>
+      </w:r>
+      <w:r>
+        <w:rPr>
+          <w:rFonts w:hint="eastAsia"/>
+          <w:color w:val="000000" w:themeColor="text1"/>
+          <w:lang w:eastAsia="ko-KR"/>
+        </w:rPr>
+        <w:t xml:space="preserve"> </w:t>
+      </w:r>
+      <w:r>
+        <w:rPr>
+          <w:rFonts w:hint="eastAsia"/>
+          <w:color w:val="000000" w:themeColor="text1"/>
+          <w:lang w:eastAsia="ko-KR"/>
+        </w:rPr>
+        <w:t>데이터를</w:t>
+      </w:r>
+      <w:r>
+        <w:rPr>
+          <w:rFonts w:hint="eastAsia"/>
+          <w:color w:val="000000" w:themeColor="text1"/>
+          <w:lang w:eastAsia="ko-KR"/>
+        </w:rPr>
+        <w:t xml:space="preserve"> </w:t>
+      </w:r>
+      <w:r>
+        <w:rPr>
+          <w:rFonts w:hint="eastAsia"/>
+          <w:color w:val="000000" w:themeColor="text1"/>
+          <w:lang w:eastAsia="ko-KR"/>
+        </w:rPr>
+        <w:t>상수로</w:t>
+      </w:r>
+      <w:r>
+        <w:rPr>
+          <w:rFonts w:hint="eastAsia"/>
+          <w:color w:val="000000" w:themeColor="text1"/>
+          <w:lang w:eastAsia="ko-KR"/>
+        </w:rPr>
+        <w:t xml:space="preserve"> </w:t>
+      </w:r>
+      <w:r>
+        <w:rPr>
+          <w:rFonts w:hint="eastAsia"/>
+          <w:color w:val="000000" w:themeColor="text1"/>
+          <w:lang w:eastAsia="ko-KR"/>
+        </w:rPr>
+        <w:t>지정할</w:t>
+      </w:r>
+      <w:r>
+        <w:rPr>
+          <w:rFonts w:hint="eastAsia"/>
+          <w:color w:val="000000" w:themeColor="text1"/>
+          <w:lang w:eastAsia="ko-KR"/>
+        </w:rPr>
+        <w:t xml:space="preserve"> </w:t>
+      </w:r>
+      <w:r>
+        <w:rPr>
+          <w:rFonts w:hint="eastAsia"/>
+          <w:color w:val="000000" w:themeColor="text1"/>
+          <w:lang w:eastAsia="ko-KR"/>
+        </w:rPr>
+        <w:t>수</w:t>
+      </w:r>
+      <w:r>
+        <w:rPr>
+          <w:rFonts w:hint="eastAsia"/>
+          <w:color w:val="000000" w:themeColor="text1"/>
+          <w:lang w:eastAsia="ko-KR"/>
+        </w:rPr>
+        <w:t xml:space="preserve"> </w:t>
+      </w:r>
+      <w:r>
+        <w:rPr>
+          <w:rFonts w:hint="eastAsia"/>
+          <w:color w:val="000000" w:themeColor="text1"/>
+          <w:lang w:eastAsia="ko-KR"/>
+        </w:rPr>
+        <w:t>있다</w:t>
+      </w:r>
+      <w:r>
+        <w:rPr>
+          <w:rFonts w:hint="eastAsia"/>
+          <w:color w:val="000000" w:themeColor="text1"/>
+          <w:lang w:eastAsia="ko-KR"/>
+        </w:rPr>
+        <w:t>.</w:t>
+      </w:r>
+    </w:p>
+    <w:p>
+      <w:pPr>
+        <w:rPr>
+          <w:i/>
+          <w:iCs/>
+          <w:color w:val="595959" w:themeColor="text1" w:themeTint="A6"/>
+          <w:lang w:eastAsia="ko-KR"/>
+        </w:rPr>
+      </w:pPr>
+      <w:r>
+        <w:rPr>
+          <w:rFonts w:hint="eastAsia"/>
+          <w:i/>
+          <w:iCs/>
+          <w:color w:val="595959" w:themeColor="text1" w:themeTint="A6"/>
+          <w:lang w:eastAsia="ko-KR"/>
+        </w:rPr>
+        <w:t>E</w:t>
+      </w:r>
+      <w:r>
+        <w:rPr>
+          <w:i/>
+          <w:iCs/>
+          <w:color w:val="595959" w:themeColor="text1" w:themeTint="A6"/>
+          <w:lang w:eastAsia="ko-KR"/>
+        </w:rPr>
+        <w:t>x)</w:t>
+      </w:r>
+    </w:p>
+    <w:p>
+      <w:pPr>
+        <w:rPr>
+          <w:i/>
+          <w:iCs/>
+          <w:color w:val="595959" w:themeColor="text1" w:themeTint="A6"/>
+          <w:lang w:eastAsia="ko-KR"/>
+        </w:rPr>
+      </w:pPr>
+      <w:r>
+        <w:rPr>
+          <w:rFonts w:hint="eastAsia"/>
+          <w:i/>
+          <w:iCs/>
+          <w:color w:val="595959" w:themeColor="text1" w:themeTint="A6"/>
+          <w:lang w:eastAsia="ko-KR"/>
+        </w:rPr>
+        <w:t>c</w:t>
+      </w:r>
+      <w:r>
+        <w:rPr>
+          <w:i/>
+          <w:iCs/>
+          <w:color w:val="595959" w:themeColor="text1" w:themeTint="A6"/>
+          <w:lang w:eastAsia="ko-KR"/>
+        </w:rPr>
+        <w:t xml:space="preserve">har </w:t>
+      </w:r>
+      <w:proofErr w:type="gramStart"/>
+      <w:r>
+        <w:rPr>
+          <w:i/>
+          <w:iCs/>
+          <w:color w:val="595959" w:themeColor="text1" w:themeTint="A6"/>
+          <w:lang w:eastAsia="ko-KR"/>
+        </w:rPr>
+        <w:t>greeting[</w:t>
+      </w:r>
+      <w:proofErr w:type="gramEnd"/>
+      <w:r>
+        <w:rPr>
+          <w:i/>
+          <w:iCs/>
+          <w:color w:val="595959" w:themeColor="text1" w:themeTint="A6"/>
+          <w:lang w:eastAsia="ko-KR"/>
+        </w:rPr>
+        <w:t>] = “hello”;</w:t>
+      </w:r>
+    </w:p>
+    <w:p>
+      <w:pPr>
+        <w:rPr>
+          <w:i/>
+          <w:iCs/>
+          <w:color w:val="595959" w:themeColor="text1" w:themeTint="A6"/>
+          <w:lang w:eastAsia="ko-KR"/>
+        </w:rPr>
+      </w:pPr>
+      <w:r>
+        <w:rPr>
+          <w:i/>
+          <w:iCs/>
+          <w:color w:val="595959" w:themeColor="text1" w:themeTint="A6"/>
+          <w:lang w:eastAsia="ko-KR"/>
+        </w:rPr>
+        <w:t xml:space="preserve">char *p = greeting; // </w:t>
+      </w:r>
+      <w:proofErr w:type="spellStart"/>
+      <w:r>
+        <w:rPr>
+          <w:rFonts w:hint="eastAsia"/>
+          <w:i/>
+          <w:iCs/>
+          <w:color w:val="595959" w:themeColor="text1" w:themeTint="A6"/>
+          <w:lang w:eastAsia="ko-KR"/>
+        </w:rPr>
+        <w:t>비상수</w:t>
+      </w:r>
+      <w:proofErr w:type="spellEnd"/>
+      <w:r>
+        <w:rPr>
+          <w:rFonts w:hint="eastAsia"/>
+          <w:i/>
+          <w:iCs/>
+          <w:color w:val="595959" w:themeColor="text1" w:themeTint="A6"/>
+          <w:lang w:eastAsia="ko-KR"/>
+        </w:rPr>
+        <w:t xml:space="preserve"> </w:t>
+      </w:r>
+      <w:r>
+        <w:rPr>
+          <w:rFonts w:hint="eastAsia"/>
+          <w:i/>
+          <w:iCs/>
+          <w:color w:val="595959" w:themeColor="text1" w:themeTint="A6"/>
+          <w:lang w:eastAsia="ko-KR"/>
+        </w:rPr>
+        <w:t>포인터</w:t>
+      </w:r>
+      <w:r>
+        <w:rPr>
+          <w:rFonts w:hint="eastAsia"/>
+          <w:i/>
+          <w:iCs/>
+          <w:color w:val="595959" w:themeColor="text1" w:themeTint="A6"/>
+          <w:lang w:eastAsia="ko-KR"/>
+        </w:rPr>
+        <w:t>,</w:t>
+      </w:r>
+      <w:r>
+        <w:rPr>
+          <w:i/>
+          <w:iCs/>
+          <w:color w:val="595959" w:themeColor="text1" w:themeTint="A6"/>
+          <w:lang w:eastAsia="ko-KR"/>
+        </w:rPr>
+        <w:t xml:space="preserve"> </w:t>
+      </w:r>
+      <w:proofErr w:type="spellStart"/>
+      <w:r>
+        <w:rPr>
+          <w:rFonts w:hint="eastAsia"/>
+          <w:i/>
+          <w:iCs/>
+          <w:color w:val="595959" w:themeColor="text1" w:themeTint="A6"/>
+          <w:lang w:eastAsia="ko-KR"/>
+        </w:rPr>
+        <w:t>비상수</w:t>
+      </w:r>
+      <w:proofErr w:type="spellEnd"/>
+      <w:r>
+        <w:rPr>
+          <w:rFonts w:hint="eastAsia"/>
+          <w:i/>
+          <w:iCs/>
+          <w:color w:val="595959" w:themeColor="text1" w:themeTint="A6"/>
+          <w:lang w:eastAsia="ko-KR"/>
+        </w:rPr>
+        <w:t xml:space="preserve"> </w:t>
+      </w:r>
+      <w:r>
+        <w:rPr>
+          <w:rFonts w:hint="eastAsia"/>
+          <w:i/>
+          <w:iCs/>
+          <w:color w:val="595959" w:themeColor="text1" w:themeTint="A6"/>
+          <w:lang w:eastAsia="ko-KR"/>
+        </w:rPr>
+        <w:t>데이터</w:t>
+      </w:r>
+    </w:p>
+    <w:p>
+      <w:pPr>
+        <w:rPr>
+          <w:i/>
+          <w:iCs/>
+          <w:color w:val="595959" w:themeColor="text1" w:themeTint="A6"/>
+          <w:lang w:eastAsia="ko-KR"/>
+        </w:rPr>
+      </w:pPr>
+      <w:r>
+        <w:rPr>
+          <w:i/>
+          <w:iCs/>
+          <w:color w:val="595959" w:themeColor="text1" w:themeTint="A6"/>
+          <w:lang w:eastAsia="ko-KR"/>
+        </w:rPr>
+        <w:t xml:space="preserve">const char *p = greeting; // </w:t>
+      </w:r>
+      <w:proofErr w:type="spellStart"/>
+      <w:r>
+        <w:rPr>
+          <w:rFonts w:hint="eastAsia"/>
+          <w:i/>
+          <w:iCs/>
+          <w:color w:val="595959" w:themeColor="text1" w:themeTint="A6"/>
+          <w:lang w:eastAsia="ko-KR"/>
+        </w:rPr>
+        <w:t>비상수</w:t>
+      </w:r>
+      <w:proofErr w:type="spellEnd"/>
+      <w:r>
+        <w:rPr>
+          <w:rFonts w:hint="eastAsia"/>
+          <w:i/>
+          <w:iCs/>
+          <w:color w:val="595959" w:themeColor="text1" w:themeTint="A6"/>
+          <w:lang w:eastAsia="ko-KR"/>
+        </w:rPr>
+        <w:t xml:space="preserve"> </w:t>
+      </w:r>
+      <w:r>
+        <w:rPr>
+          <w:rFonts w:hint="eastAsia"/>
+          <w:i/>
+          <w:iCs/>
+          <w:color w:val="595959" w:themeColor="text1" w:themeTint="A6"/>
+          <w:lang w:eastAsia="ko-KR"/>
+        </w:rPr>
+        <w:t>포인터</w:t>
+      </w:r>
+      <w:r>
+        <w:rPr>
+          <w:rFonts w:hint="eastAsia"/>
+          <w:i/>
+          <w:iCs/>
+          <w:color w:val="595959" w:themeColor="text1" w:themeTint="A6"/>
+          <w:lang w:eastAsia="ko-KR"/>
+        </w:rPr>
+        <w:t>,</w:t>
+      </w:r>
+      <w:r>
+        <w:rPr>
+          <w:i/>
+          <w:iCs/>
+          <w:color w:val="595959" w:themeColor="text1" w:themeTint="A6"/>
+          <w:lang w:eastAsia="ko-KR"/>
+        </w:rPr>
+        <w:t xml:space="preserve"> </w:t>
+      </w:r>
+      <w:r>
+        <w:rPr>
+          <w:rFonts w:hint="eastAsia"/>
+          <w:i/>
+          <w:iCs/>
+          <w:color w:val="595959" w:themeColor="text1" w:themeTint="A6"/>
+          <w:lang w:eastAsia="ko-KR"/>
+        </w:rPr>
+        <w:t>상수</w:t>
+      </w:r>
+      <w:r>
+        <w:rPr>
+          <w:rFonts w:hint="eastAsia"/>
+          <w:i/>
+          <w:iCs/>
+          <w:color w:val="595959" w:themeColor="text1" w:themeTint="A6"/>
+          <w:lang w:eastAsia="ko-KR"/>
+        </w:rPr>
+        <w:t xml:space="preserve"> </w:t>
+      </w:r>
+      <w:r>
+        <w:rPr>
+          <w:rFonts w:hint="eastAsia"/>
+          <w:i/>
+          <w:iCs/>
+          <w:color w:val="595959" w:themeColor="text1" w:themeTint="A6"/>
+          <w:lang w:eastAsia="ko-KR"/>
+        </w:rPr>
+        <w:t>데이터</w:t>
+      </w:r>
+    </w:p>
+    <w:p>
+      <w:pPr>
+        <w:rPr>
+          <w:i/>
+          <w:iCs/>
+          <w:color w:val="595959" w:themeColor="text1" w:themeTint="A6"/>
+          <w:lang w:eastAsia="ko-KR"/>
+        </w:rPr>
+      </w:pPr>
+      <w:r>
+        <w:rPr>
+          <w:rFonts w:hint="eastAsia"/>
+          <w:i/>
+          <w:iCs/>
+          <w:color w:val="595959" w:themeColor="text1" w:themeTint="A6"/>
+          <w:lang w:eastAsia="ko-KR"/>
+        </w:rPr>
+        <w:t>c</w:t>
+      </w:r>
+      <w:r>
+        <w:rPr>
+          <w:i/>
+          <w:iCs/>
+          <w:color w:val="595959" w:themeColor="text1" w:themeTint="A6"/>
+          <w:lang w:eastAsia="ko-KR"/>
+        </w:rPr>
+        <w:t xml:space="preserve">har * const p = greeting; // </w:t>
+      </w:r>
+      <w:r>
+        <w:rPr>
+          <w:rFonts w:hint="eastAsia"/>
+          <w:i/>
+          <w:iCs/>
+          <w:color w:val="595959" w:themeColor="text1" w:themeTint="A6"/>
+          <w:lang w:eastAsia="ko-KR"/>
+        </w:rPr>
+        <w:t>상수</w:t>
+      </w:r>
+      <w:r>
+        <w:rPr>
+          <w:rFonts w:hint="eastAsia"/>
+          <w:i/>
+          <w:iCs/>
+          <w:color w:val="595959" w:themeColor="text1" w:themeTint="A6"/>
+          <w:lang w:eastAsia="ko-KR"/>
+        </w:rPr>
+        <w:t xml:space="preserve"> </w:t>
+      </w:r>
+      <w:r>
+        <w:rPr>
+          <w:rFonts w:hint="eastAsia"/>
+          <w:i/>
+          <w:iCs/>
+          <w:color w:val="595959" w:themeColor="text1" w:themeTint="A6"/>
+          <w:lang w:eastAsia="ko-KR"/>
+        </w:rPr>
+        <w:t>포인터</w:t>
+      </w:r>
+      <w:r>
+        <w:rPr>
+          <w:rFonts w:hint="eastAsia"/>
+          <w:i/>
+          <w:iCs/>
+          <w:color w:val="595959" w:themeColor="text1" w:themeTint="A6"/>
+          <w:lang w:eastAsia="ko-KR"/>
+        </w:rPr>
+        <w:t>,</w:t>
+      </w:r>
+      <w:r>
+        <w:rPr>
+          <w:i/>
+          <w:iCs/>
+          <w:color w:val="595959" w:themeColor="text1" w:themeTint="A6"/>
+          <w:lang w:eastAsia="ko-KR"/>
+        </w:rPr>
+        <w:t xml:space="preserve"> </w:t>
+      </w:r>
+      <w:proofErr w:type="spellStart"/>
+      <w:r>
+        <w:rPr>
+          <w:rFonts w:hint="eastAsia"/>
+          <w:i/>
+          <w:iCs/>
+          <w:color w:val="595959" w:themeColor="text1" w:themeTint="A6"/>
+          <w:lang w:eastAsia="ko-KR"/>
+        </w:rPr>
+        <w:t>비상수</w:t>
+      </w:r>
+      <w:proofErr w:type="spellEnd"/>
+      <w:r>
+        <w:rPr>
+          <w:rFonts w:hint="eastAsia"/>
+          <w:i/>
+          <w:iCs/>
+          <w:color w:val="595959" w:themeColor="text1" w:themeTint="A6"/>
+          <w:lang w:eastAsia="ko-KR"/>
+        </w:rPr>
+        <w:t xml:space="preserve"> </w:t>
+      </w:r>
+      <w:r>
+        <w:rPr>
+          <w:rFonts w:hint="eastAsia"/>
+          <w:i/>
+          <w:iCs/>
+          <w:color w:val="595959" w:themeColor="text1" w:themeTint="A6"/>
+          <w:lang w:eastAsia="ko-KR"/>
+        </w:rPr>
+        <w:t>데이터</w:t>
+      </w:r>
+    </w:p>
+    <w:p>
+      <w:pPr>
+        <w:rPr>
+          <w:i/>
+          <w:iCs/>
+          <w:color w:val="595959" w:themeColor="text1" w:themeTint="A6"/>
+          <w:lang w:eastAsia="ko-KR"/>
+        </w:rPr>
+      </w:pPr>
+      <w:r>
+        <w:rPr>
+          <w:rFonts w:hint="eastAsia"/>
+          <w:i/>
+          <w:iCs/>
+          <w:color w:val="595959" w:themeColor="text1" w:themeTint="A6"/>
+          <w:lang w:eastAsia="ko-KR"/>
+        </w:rPr>
+        <w:t>c</w:t>
+      </w:r>
+      <w:r>
+        <w:rPr>
+          <w:i/>
+          <w:iCs/>
+          <w:color w:val="595959" w:themeColor="text1" w:themeTint="A6"/>
+          <w:lang w:eastAsia="ko-KR"/>
+        </w:rPr>
+        <w:t xml:space="preserve">onst char * const p = greeting; // </w:t>
+      </w:r>
+      <w:r>
+        <w:rPr>
+          <w:rFonts w:hint="eastAsia"/>
+          <w:i/>
+          <w:iCs/>
+          <w:color w:val="595959" w:themeColor="text1" w:themeTint="A6"/>
+          <w:lang w:eastAsia="ko-KR"/>
+        </w:rPr>
+        <w:t>상수</w:t>
+      </w:r>
+      <w:r>
+        <w:rPr>
+          <w:rFonts w:hint="eastAsia"/>
+          <w:i/>
+          <w:iCs/>
+          <w:color w:val="595959" w:themeColor="text1" w:themeTint="A6"/>
+          <w:lang w:eastAsia="ko-KR"/>
+        </w:rPr>
+        <w:t xml:space="preserve"> </w:t>
+      </w:r>
+      <w:r>
+        <w:rPr>
+          <w:rFonts w:hint="eastAsia"/>
+          <w:i/>
+          <w:iCs/>
+          <w:color w:val="595959" w:themeColor="text1" w:themeTint="A6"/>
+          <w:lang w:eastAsia="ko-KR"/>
+        </w:rPr>
+        <w:t>포인터</w:t>
+      </w:r>
+      <w:r>
+        <w:rPr>
+          <w:rFonts w:hint="eastAsia"/>
+          <w:i/>
+          <w:iCs/>
+          <w:color w:val="595959" w:themeColor="text1" w:themeTint="A6"/>
+          <w:lang w:eastAsia="ko-KR"/>
+        </w:rPr>
+        <w:t>,</w:t>
+      </w:r>
+      <w:r>
+        <w:rPr>
+          <w:i/>
+          <w:iCs/>
+          <w:color w:val="595959" w:themeColor="text1" w:themeTint="A6"/>
+          <w:lang w:eastAsia="ko-KR"/>
+        </w:rPr>
+        <w:t xml:space="preserve"> </w:t>
+      </w:r>
+      <w:r>
+        <w:rPr>
+          <w:rFonts w:hint="eastAsia"/>
+          <w:i/>
+          <w:iCs/>
+          <w:color w:val="595959" w:themeColor="text1" w:themeTint="A6"/>
+          <w:lang w:eastAsia="ko-KR"/>
+        </w:rPr>
+        <w:t>상수</w:t>
+      </w:r>
+      <w:r>
+        <w:rPr>
+          <w:rFonts w:hint="eastAsia"/>
+          <w:i/>
+          <w:iCs/>
+          <w:color w:val="595959" w:themeColor="text1" w:themeTint="A6"/>
+          <w:lang w:eastAsia="ko-KR"/>
+        </w:rPr>
+        <w:t xml:space="preserve"> </w:t>
+      </w:r>
+      <w:r>
+        <w:rPr>
+          <w:rFonts w:hint="eastAsia"/>
+          <w:i/>
+          <w:iCs/>
+          <w:color w:val="595959" w:themeColor="text1" w:themeTint="A6"/>
+          <w:lang w:eastAsia="ko-KR"/>
+        </w:rPr>
+        <w:t>데이터</w:t>
+      </w:r>
+    </w:p>
+    <w:p>
+      <w:pPr>
+        <w:rPr>
+          <w:rFonts w:hint="eastAsia"/>
+          <w:color w:val="000000" w:themeColor="text1"/>
+          <w:lang w:eastAsia="ko-KR"/>
+        </w:rPr>
+      </w:pPr>
+      <w:r>
+        <w:rPr>
+          <w:rFonts w:hint="eastAsia"/>
+          <w:color w:val="000000" w:themeColor="text1"/>
+          <w:lang w:eastAsia="ko-KR"/>
+        </w:rPr>
+        <w:t>c</w:t>
+      </w:r>
+      <w:r>
+        <w:rPr>
+          <w:color w:val="000000" w:themeColor="text1"/>
+          <w:lang w:eastAsia="ko-KR"/>
+        </w:rPr>
+        <w:t>onst</w:t>
+      </w:r>
+      <w:r>
+        <w:rPr>
+          <w:rFonts w:hint="eastAsia"/>
+          <w:color w:val="000000" w:themeColor="text1"/>
+          <w:lang w:eastAsia="ko-KR"/>
+        </w:rPr>
+        <w:t xml:space="preserve"> </w:t>
+      </w:r>
+      <w:r>
+        <w:rPr>
+          <w:rFonts w:hint="eastAsia"/>
+          <w:color w:val="000000" w:themeColor="text1"/>
+          <w:lang w:eastAsia="ko-KR"/>
+        </w:rPr>
+        <w:t>키워드가</w:t>
+      </w:r>
+      <w:r>
+        <w:rPr>
+          <w:rFonts w:hint="eastAsia"/>
+          <w:color w:val="000000" w:themeColor="text1"/>
+          <w:lang w:eastAsia="ko-KR"/>
+        </w:rPr>
+        <w:t xml:space="preserve"> </w:t>
+      </w:r>
+      <w:r>
+        <w:rPr>
+          <w:color w:val="000000" w:themeColor="text1"/>
+          <w:lang w:eastAsia="ko-KR"/>
+        </w:rPr>
+        <w:t>*</w:t>
+      </w:r>
+      <w:r>
+        <w:rPr>
+          <w:rFonts w:hint="eastAsia"/>
+          <w:color w:val="000000" w:themeColor="text1"/>
+          <w:lang w:eastAsia="ko-KR"/>
+        </w:rPr>
+        <w:t>표의</w:t>
+      </w:r>
+      <w:r>
+        <w:rPr>
+          <w:rFonts w:hint="eastAsia"/>
+          <w:color w:val="000000" w:themeColor="text1"/>
+          <w:lang w:eastAsia="ko-KR"/>
+        </w:rPr>
+        <w:t xml:space="preserve"> </w:t>
+      </w:r>
+      <w:r>
+        <w:rPr>
+          <w:rFonts w:hint="eastAsia"/>
+          <w:color w:val="000000" w:themeColor="text1"/>
+          <w:lang w:eastAsia="ko-KR"/>
+        </w:rPr>
+        <w:t>왼쪽에</w:t>
+      </w:r>
+      <w:r>
+        <w:rPr>
+          <w:rFonts w:hint="eastAsia"/>
+          <w:color w:val="000000" w:themeColor="text1"/>
+          <w:lang w:eastAsia="ko-KR"/>
+        </w:rPr>
+        <w:t xml:space="preserve"> </w:t>
+      </w:r>
+      <w:r>
+        <w:rPr>
+          <w:rFonts w:hint="eastAsia"/>
+          <w:color w:val="000000" w:themeColor="text1"/>
+          <w:lang w:eastAsia="ko-KR"/>
+        </w:rPr>
+        <w:t>있으면</w:t>
+      </w:r>
+      <w:r>
+        <w:rPr>
+          <w:rFonts w:hint="eastAsia"/>
+          <w:color w:val="000000" w:themeColor="text1"/>
+          <w:lang w:eastAsia="ko-KR"/>
+        </w:rPr>
+        <w:t xml:space="preserve"> </w:t>
+      </w:r>
+      <w:r>
+        <w:rPr>
+          <w:rFonts w:hint="eastAsia"/>
+          <w:color w:val="000000" w:themeColor="text1"/>
+          <w:lang w:eastAsia="ko-KR"/>
+        </w:rPr>
+        <w:t>포인터가</w:t>
+      </w:r>
+      <w:r>
+        <w:rPr>
+          <w:rFonts w:hint="eastAsia"/>
+          <w:color w:val="000000" w:themeColor="text1"/>
+          <w:lang w:eastAsia="ko-KR"/>
+        </w:rPr>
+        <w:t xml:space="preserve"> </w:t>
+      </w:r>
+      <w:r>
+        <w:rPr>
+          <w:rFonts w:hint="eastAsia"/>
+          <w:color w:val="000000" w:themeColor="text1"/>
+          <w:lang w:eastAsia="ko-KR"/>
+        </w:rPr>
+        <w:t>가리키는</w:t>
+      </w:r>
+      <w:r>
+        <w:rPr>
+          <w:rFonts w:hint="eastAsia"/>
+          <w:color w:val="000000" w:themeColor="text1"/>
+          <w:lang w:eastAsia="ko-KR"/>
+        </w:rPr>
+        <w:t xml:space="preserve"> </w:t>
+      </w:r>
+      <w:r>
+        <w:rPr>
+          <w:rFonts w:hint="eastAsia"/>
+          <w:color w:val="000000" w:themeColor="text1"/>
+          <w:lang w:eastAsia="ko-KR"/>
+        </w:rPr>
+        <w:t>대상이</w:t>
+      </w:r>
+      <w:r>
+        <w:rPr>
+          <w:rFonts w:hint="eastAsia"/>
+          <w:color w:val="000000" w:themeColor="text1"/>
+          <w:lang w:eastAsia="ko-KR"/>
+        </w:rPr>
+        <w:t xml:space="preserve"> </w:t>
+      </w:r>
+      <w:r>
+        <w:rPr>
+          <w:rFonts w:hint="eastAsia"/>
+          <w:color w:val="000000" w:themeColor="text1"/>
+          <w:lang w:eastAsia="ko-KR"/>
+        </w:rPr>
+        <w:t>상수이다</w:t>
+      </w:r>
+      <w:r>
+        <w:rPr>
+          <w:rFonts w:hint="eastAsia"/>
+          <w:color w:val="000000" w:themeColor="text1"/>
+          <w:lang w:eastAsia="ko-KR"/>
+        </w:rPr>
+        <w:t>.</w:t>
+      </w:r>
+      <w:r>
+        <w:rPr>
+          <w:color w:val="000000" w:themeColor="text1"/>
+          <w:lang w:eastAsia="ko-KR"/>
+        </w:rPr>
+        <w:t xml:space="preserve"> const</w:t>
+      </w:r>
+      <w:r>
+        <w:rPr>
+          <w:rFonts w:hint="eastAsia"/>
+          <w:color w:val="000000" w:themeColor="text1"/>
+          <w:lang w:eastAsia="ko-KR"/>
+        </w:rPr>
+        <w:t>가</w:t>
+      </w:r>
+      <w:r>
+        <w:rPr>
+          <w:rFonts w:hint="eastAsia"/>
+          <w:color w:val="000000" w:themeColor="text1"/>
+          <w:lang w:eastAsia="ko-KR"/>
+        </w:rPr>
+        <w:t xml:space="preserve"> </w:t>
+      </w:r>
+      <w:r>
+        <w:rPr>
+          <w:color w:val="000000" w:themeColor="text1"/>
+          <w:lang w:eastAsia="ko-KR"/>
+        </w:rPr>
+        <w:t>*</w:t>
+      </w:r>
+      <w:r>
+        <w:rPr>
+          <w:rFonts w:hint="eastAsia"/>
+          <w:color w:val="000000" w:themeColor="text1"/>
+          <w:lang w:eastAsia="ko-KR"/>
+        </w:rPr>
+        <w:t>표의</w:t>
+      </w:r>
+      <w:r>
+        <w:rPr>
+          <w:rFonts w:hint="eastAsia"/>
+          <w:color w:val="000000" w:themeColor="text1"/>
+          <w:lang w:eastAsia="ko-KR"/>
+        </w:rPr>
+        <w:t xml:space="preserve"> </w:t>
+      </w:r>
+      <w:proofErr w:type="spellStart"/>
+      <w:r>
+        <w:rPr>
+          <w:rFonts w:hint="eastAsia"/>
+          <w:color w:val="000000" w:themeColor="text1"/>
+          <w:lang w:eastAsia="ko-KR"/>
+        </w:rPr>
+        <w:t>오른쩍에</w:t>
+      </w:r>
+      <w:proofErr w:type="spellEnd"/>
+      <w:r>
+        <w:rPr>
+          <w:rFonts w:hint="eastAsia"/>
+          <w:color w:val="000000" w:themeColor="text1"/>
+          <w:lang w:eastAsia="ko-KR"/>
+        </w:rPr>
+        <w:t xml:space="preserve"> </w:t>
+      </w:r>
+      <w:r>
+        <w:rPr>
+          <w:rFonts w:hint="eastAsia"/>
+          <w:color w:val="000000" w:themeColor="text1"/>
+          <w:lang w:eastAsia="ko-KR"/>
+        </w:rPr>
+        <w:t>있는</w:t>
+      </w:r>
+      <w:r>
+        <w:rPr>
+          <w:rFonts w:hint="eastAsia"/>
+          <w:color w:val="000000" w:themeColor="text1"/>
+          <w:lang w:eastAsia="ko-KR"/>
+        </w:rPr>
+        <w:t xml:space="preserve"> </w:t>
+      </w:r>
+      <w:r>
+        <w:rPr>
+          <w:rFonts w:hint="eastAsia"/>
+          <w:color w:val="000000" w:themeColor="text1"/>
+          <w:lang w:eastAsia="ko-KR"/>
+        </w:rPr>
+        <w:t>경우</w:t>
+      </w:r>
+      <w:r>
+        <w:rPr>
+          <w:rFonts w:hint="eastAsia"/>
+          <w:color w:val="000000" w:themeColor="text1"/>
+          <w:lang w:eastAsia="ko-KR"/>
+        </w:rPr>
+        <w:t xml:space="preserve"> </w:t>
+      </w:r>
+      <w:r>
+        <w:rPr>
+          <w:rFonts w:hint="eastAsia"/>
+          <w:color w:val="000000" w:themeColor="text1"/>
+          <w:lang w:eastAsia="ko-KR"/>
+        </w:rPr>
+        <w:t>포인터</w:t>
+      </w:r>
+      <w:r>
+        <w:rPr>
+          <w:rFonts w:hint="eastAsia"/>
+          <w:color w:val="000000" w:themeColor="text1"/>
+          <w:lang w:eastAsia="ko-KR"/>
+        </w:rPr>
+        <w:t xml:space="preserve"> </w:t>
+      </w:r>
+      <w:r>
+        <w:rPr>
+          <w:rFonts w:hint="eastAsia"/>
+          <w:color w:val="000000" w:themeColor="text1"/>
+          <w:lang w:eastAsia="ko-KR"/>
+        </w:rPr>
+        <w:t>자체가</w:t>
+      </w:r>
+      <w:r>
+        <w:rPr>
+          <w:rFonts w:hint="eastAsia"/>
+          <w:color w:val="000000" w:themeColor="text1"/>
+          <w:lang w:eastAsia="ko-KR"/>
+        </w:rPr>
+        <w:t xml:space="preserve"> </w:t>
+      </w:r>
+      <w:r>
+        <w:rPr>
+          <w:rFonts w:hint="eastAsia"/>
+          <w:color w:val="000000" w:themeColor="text1"/>
+          <w:lang w:eastAsia="ko-KR"/>
+        </w:rPr>
+        <w:t>상수이다</w:t>
+      </w:r>
+      <w:r>
+        <w:rPr>
+          <w:rFonts w:hint="eastAsia"/>
+          <w:color w:val="000000" w:themeColor="text1"/>
+          <w:lang w:eastAsia="ko-KR"/>
+        </w:rPr>
+        <w:t>.</w:t>
+      </w:r>
+      <w:r>
+        <w:rPr>
+          <w:color w:val="000000" w:themeColor="text1"/>
+          <w:lang w:eastAsia="ko-KR"/>
+        </w:rPr>
+        <w:t xml:space="preserve"> </w:t>
+      </w:r>
     </w:p>
     <w:sectPr>
       <w:pgSz w:w="11906" w:h="16838"/>
@@ -5344,7 +8831,7 @@
         <v:path o:extrusionok="f" gradientshapeok="t" o:connecttype="rect"/>
         <o:lock v:ext="edit" aspectratio="t"/>
       </v:shapetype>
-      <v:shape id="_x0000_i1045" type="#_x0000_t75" style="width:7.55pt;height:7.55pt" o:bullet="t">
+      <v:shape id="_x0000_i1038" type="#_x0000_t75" style="width:7.55pt;height:7.55pt" o:bullet="t">
         <v:imagedata r:id="rId1" o:title="mso4EFCB953"/>
       </v:shape>
     </w:pict>
@@ -5691,7 +9178,7 @@
   <w:abstractNum w:abstractNumId="3" w15:restartNumberingAfterBreak="0">
     <w:nsid w:val="3D105635"/>
     <w:multiLevelType w:val="hybridMultilevel"/>
-    <w:tmpl w:val="88F0F176"/>
+    <w:tmpl w:val="1C683C86"/>
     <w:lvl w:ilvl="0" w:tplc="F654A208">
       <w:start w:val="1"/>
       <w:numFmt w:val="bullet"/>
@@ -5802,11 +9289,236 @@
     </w:lvl>
   </w:abstractNum>
   <w:abstractNum w:abstractNumId="4" w15:restartNumberingAfterBreak="0">
+    <w:nsid w:val="4AC07D50"/>
+    <w:multiLevelType w:val="hybridMultilevel"/>
+    <w:tmpl w:val="DC707812"/>
+    <w:lvl w:ilvl="0" w:tplc="04090003">
+      <w:start w:val="1"/>
+      <w:numFmt w:val="bullet"/>
+      <w:lvlText w:val=""/>
+      <w:lvlJc w:val="left"/>
+      <w:pPr>
+        <w:ind w:left="1200" w:hanging="400"/>
+      </w:pPr>
+      <w:rPr>
+        <w:rFonts w:ascii="Wingdings" w:hAnsi="Wingdings" w:hint="default"/>
+      </w:rPr>
+    </w:lvl>
+    <w:lvl w:ilvl="1" w:tplc="04090003" w:tentative="1">
+      <w:start w:val="1"/>
+      <w:numFmt w:val="bullet"/>
+      <w:lvlText w:val=""/>
+      <w:lvlJc w:val="left"/>
+      <w:pPr>
+        <w:ind w:left="2200" w:hanging="400"/>
+      </w:pPr>
+      <w:rPr>
+        <w:rFonts w:ascii="Wingdings" w:hAnsi="Wingdings" w:hint="default"/>
+      </w:rPr>
+    </w:lvl>
+    <w:lvl w:ilvl="2" w:tplc="04090005" w:tentative="1">
+      <w:start w:val="1"/>
+      <w:numFmt w:val="bullet"/>
+      <w:lvlText w:val=""/>
+      <w:lvlJc w:val="left"/>
+      <w:pPr>
+        <w:ind w:left="2600" w:hanging="400"/>
+      </w:pPr>
+      <w:rPr>
+        <w:rFonts w:ascii="Wingdings" w:hAnsi="Wingdings" w:hint="default"/>
+      </w:rPr>
+    </w:lvl>
+    <w:lvl w:ilvl="3" w:tplc="04090001" w:tentative="1">
+      <w:start w:val="1"/>
+      <w:numFmt w:val="bullet"/>
+      <w:lvlText w:val=""/>
+      <w:lvlJc w:val="left"/>
+      <w:pPr>
+        <w:ind w:left="3000" w:hanging="400"/>
+      </w:pPr>
+      <w:rPr>
+        <w:rFonts w:ascii="Wingdings" w:hAnsi="Wingdings" w:hint="default"/>
+      </w:rPr>
+    </w:lvl>
+    <w:lvl w:ilvl="4" w:tplc="04090003" w:tentative="1">
+      <w:start w:val="1"/>
+      <w:numFmt w:val="bullet"/>
+      <w:lvlText w:val=""/>
+      <w:lvlJc w:val="left"/>
+      <w:pPr>
+        <w:ind w:left="3400" w:hanging="400"/>
+      </w:pPr>
+      <w:rPr>
+        <w:rFonts w:ascii="Wingdings" w:hAnsi="Wingdings" w:hint="default"/>
+      </w:rPr>
+    </w:lvl>
+    <w:lvl w:ilvl="5" w:tplc="04090005" w:tentative="1">
+      <w:start w:val="1"/>
+      <w:numFmt w:val="bullet"/>
+      <w:lvlText w:val=""/>
+      <w:lvlJc w:val="left"/>
+      <w:pPr>
+        <w:ind w:left="3800" w:hanging="400"/>
+      </w:pPr>
+      <w:rPr>
+        <w:rFonts w:ascii="Wingdings" w:hAnsi="Wingdings" w:hint="default"/>
+      </w:rPr>
+    </w:lvl>
+    <w:lvl w:ilvl="6" w:tplc="04090001" w:tentative="1">
+      <w:start w:val="1"/>
+      <w:numFmt w:val="bullet"/>
+      <w:lvlText w:val=""/>
+      <w:lvlJc w:val="left"/>
+      <w:pPr>
+        <w:ind w:left="4200" w:hanging="400"/>
+      </w:pPr>
+      <w:rPr>
+        <w:rFonts w:ascii="Wingdings" w:hAnsi="Wingdings" w:hint="default"/>
+      </w:rPr>
+    </w:lvl>
+    <w:lvl w:ilvl="7" w:tplc="04090003" w:tentative="1">
+      <w:start w:val="1"/>
+      <w:numFmt w:val="bullet"/>
+      <w:lvlText w:val=""/>
+      <w:lvlJc w:val="left"/>
+      <w:pPr>
+        <w:ind w:left="4600" w:hanging="400"/>
+      </w:pPr>
+      <w:rPr>
+        <w:rFonts w:ascii="Wingdings" w:hAnsi="Wingdings" w:hint="default"/>
+      </w:rPr>
+    </w:lvl>
+    <w:lvl w:ilvl="8" w:tplc="04090005" w:tentative="1">
+      <w:start w:val="1"/>
+      <w:numFmt w:val="bullet"/>
+      <w:lvlText w:val=""/>
+      <w:lvlJc w:val="left"/>
+      <w:pPr>
+        <w:ind w:left="5000" w:hanging="400"/>
+      </w:pPr>
+      <w:rPr>
+        <w:rFonts w:ascii="Wingdings" w:hAnsi="Wingdings" w:hint="default"/>
+      </w:rPr>
+    </w:lvl>
+  </w:abstractNum>
+  <w:abstractNum w:abstractNumId="5" w15:restartNumberingAfterBreak="0">
     <w:nsid w:val="510E4778"/>
     <w:multiLevelType w:val="hybridMultilevel"/>
     <w:tmpl w:val="56321118"/>
     <w:lvl w:ilvl="0" w:tplc="5274C356">
       <w:start w:val="1"/>
+      <w:numFmt w:val="bullet"/>
+      <w:lvlText w:val="-"/>
+      <w:lvlJc w:val="left"/>
+      <w:pPr>
+        <w:ind w:left="1560" w:hanging="360"/>
+      </w:pPr>
+      <w:rPr>
+        <w:rFonts w:ascii="Calibri" w:eastAsiaTheme="minorEastAsia" w:hAnsi="Calibri" w:cs="Calibri" w:hint="default"/>
+      </w:rPr>
+    </w:lvl>
+    <w:lvl w:ilvl="1" w:tplc="04090003" w:tentative="1">
+      <w:start w:val="1"/>
+      <w:numFmt w:val="bullet"/>
+      <w:lvlText w:val=""/>
+      <w:lvlJc w:val="left"/>
+      <w:pPr>
+        <w:ind w:left="2000" w:hanging="400"/>
+      </w:pPr>
+      <w:rPr>
+        <w:rFonts w:ascii="Wingdings" w:hAnsi="Wingdings" w:hint="default"/>
+      </w:rPr>
+    </w:lvl>
+    <w:lvl w:ilvl="2" w:tplc="04090005" w:tentative="1">
+      <w:start w:val="1"/>
+      <w:numFmt w:val="bullet"/>
+      <w:lvlText w:val=""/>
+      <w:lvlJc w:val="left"/>
+      <w:pPr>
+        <w:ind w:left="2400" w:hanging="400"/>
+      </w:pPr>
+      <w:rPr>
+        <w:rFonts w:ascii="Wingdings" w:hAnsi="Wingdings" w:hint="default"/>
+      </w:rPr>
+    </w:lvl>
+    <w:lvl w:ilvl="3" w:tplc="04090001" w:tentative="1">
+      <w:start w:val="1"/>
+      <w:numFmt w:val="bullet"/>
+      <w:lvlText w:val=""/>
+      <w:lvlJc w:val="left"/>
+      <w:pPr>
+        <w:ind w:left="2800" w:hanging="400"/>
+      </w:pPr>
+      <w:rPr>
+        <w:rFonts w:ascii="Wingdings" w:hAnsi="Wingdings" w:hint="default"/>
+      </w:rPr>
+    </w:lvl>
+    <w:lvl w:ilvl="4" w:tplc="04090003" w:tentative="1">
+      <w:start w:val="1"/>
+      <w:numFmt w:val="bullet"/>
+      <w:lvlText w:val=""/>
+      <w:lvlJc w:val="left"/>
+      <w:pPr>
+        <w:ind w:left="3200" w:hanging="400"/>
+      </w:pPr>
+      <w:rPr>
+        <w:rFonts w:ascii="Wingdings" w:hAnsi="Wingdings" w:hint="default"/>
+      </w:rPr>
+    </w:lvl>
+    <w:lvl w:ilvl="5" w:tplc="04090005" w:tentative="1">
+      <w:start w:val="1"/>
+      <w:numFmt w:val="bullet"/>
+      <w:lvlText w:val=""/>
+      <w:lvlJc w:val="left"/>
+      <w:pPr>
+        <w:ind w:left="3600" w:hanging="400"/>
+      </w:pPr>
+      <w:rPr>
+        <w:rFonts w:ascii="Wingdings" w:hAnsi="Wingdings" w:hint="default"/>
+      </w:rPr>
+    </w:lvl>
+    <w:lvl w:ilvl="6" w:tplc="04090001" w:tentative="1">
+      <w:start w:val="1"/>
+      <w:numFmt w:val="bullet"/>
+      <w:lvlText w:val=""/>
+      <w:lvlJc w:val="left"/>
+      <w:pPr>
+        <w:ind w:left="4000" w:hanging="400"/>
+      </w:pPr>
+      <w:rPr>
+        <w:rFonts w:ascii="Wingdings" w:hAnsi="Wingdings" w:hint="default"/>
+      </w:rPr>
+    </w:lvl>
+    <w:lvl w:ilvl="7" w:tplc="04090003" w:tentative="1">
+      <w:start w:val="1"/>
+      <w:numFmt w:val="bullet"/>
+      <w:lvlText w:val=""/>
+      <w:lvlJc w:val="left"/>
+      <w:pPr>
+        <w:ind w:left="4400" w:hanging="400"/>
+      </w:pPr>
+      <w:rPr>
+        <w:rFonts w:ascii="Wingdings" w:hAnsi="Wingdings" w:hint="default"/>
+      </w:rPr>
+    </w:lvl>
+    <w:lvl w:ilvl="8" w:tplc="04090005" w:tentative="1">
+      <w:start w:val="1"/>
+      <w:numFmt w:val="bullet"/>
+      <w:lvlText w:val=""/>
+      <w:lvlJc w:val="left"/>
+      <w:pPr>
+        <w:ind w:left="4800" w:hanging="400"/>
+      </w:pPr>
+      <w:rPr>
+        <w:rFonts w:ascii="Wingdings" w:hAnsi="Wingdings" w:hint="default"/>
+      </w:rPr>
+    </w:lvl>
+  </w:abstractNum>
+  <w:abstractNum w:abstractNumId="6" w15:restartNumberingAfterBreak="0">
+    <w:nsid w:val="6B3814B1"/>
+    <w:multiLevelType w:val="hybridMultilevel"/>
+    <w:tmpl w:val="155E37C4"/>
+    <w:lvl w:ilvl="0" w:tplc="3028EEF6">
       <w:numFmt w:val="bullet"/>
       <w:lvlText w:val="-"/>
       <w:lvlJc w:val="left"/>
@@ -5927,7 +9639,13 @@
     <w:abstractNumId w:val="0"/>
   </w:num>
   <w:num w:numId="5">
+    <w:abstractNumId w:val="5"/>
+  </w:num>
+  <w:num w:numId="6">
     <w:abstractNumId w:val="4"/>
+  </w:num>
+  <w:num w:numId="7">
+    <w:abstractNumId w:val="6"/>
   </w:num>
 </w:numbering>
 </file>
@@ -6583,7 +10301,7 @@
     <w:qFormat/>
     <w:rsid w:val="00343A23"/>
     <w:pPr>
-      <w:ind w:leftChars="100" w:left="200" w:rightChars="100"/>
+      <w:ind w:leftChars="100" w:left="200" w:rightChars="100" w:right="100"/>
       <w:jc w:val="left"/>
     </w:pPr>
     <w:rPr>

</xml_diff>